<commit_message>
hw2 zipped and finished
</commit_message>
<xml_diff>
--- a/hw2/report_R09922a02.docx
+++ b/hw2/report_R09922a02.docx
@@ -209,22 +209,14 @@
         <w:rPr>
           <w:szCs w:val="44"/>
         </w:rPr>
-        <w:t>ag of sift + KNN</w:t>
-      </w:r>
-      <w:proofErr w:type="gramStart"/>
-      <w:r>
-        <w:rPr>
-          <w:szCs w:val="44"/>
-        </w:rPr>
-        <w:t xml:space="preserve">: </w:t>
-      </w:r>
-      <w:r>
-        <w:rPr>
-          <w:szCs w:val="44"/>
-        </w:rPr>
-        <w:t>?</w:t>
-      </w:r>
-      <w:proofErr w:type="gramEnd"/>
+        <w:t xml:space="preserve">ag of sift + KNN: </w:t>
+      </w:r>
+      <w:r>
+        <w:rPr>
+          <w:szCs w:val="44"/>
+        </w:rPr>
+        <w:t>0.553</w:t>
+      </w:r>
     </w:p>
     <w:p>
       <w:pPr>
@@ -300,9 +292,9 @@
           <w:noProof/>
         </w:rPr>
         <w:drawing>
-          <wp:inline distT="0" distB="0" distL="0" distR="0" wp14:anchorId="6CC06824" wp14:editId="57915AE1">
-            <wp:extent cx="3486150" cy="3103757"/>
-            <wp:effectExtent l="0" t="0" r="0" b="1905"/>
+          <wp:inline distT="0" distB="0" distL="0" distR="0" wp14:anchorId="6CC06824" wp14:editId="442ABC21">
+            <wp:extent cx="3543300" cy="3154638"/>
+            <wp:effectExtent l="19050" t="19050" r="19050" b="27305"/>
             <wp:docPr id="2" name="圖片 2"/>
             <wp:cNvGraphicFramePr>
               <a:graphicFrameLocks xmlns:a="http://schemas.openxmlformats.org/drawingml/2006/main" noChangeAspect="1"/>
@@ -323,11 +315,16 @@
                   <pic:spPr>
                     <a:xfrm>
                       <a:off x="0" y="0"/>
-                      <a:ext cx="3512924" cy="3127594"/>
+                      <a:ext cx="3620694" cy="3223543"/>
                     </a:xfrm>
                     <a:prstGeom prst="rect">
                       <a:avLst/>
                     </a:prstGeom>
+                    <a:ln>
+                      <a:solidFill>
+                        <a:schemeClr val="accent1"/>
+                      </a:solidFill>
+                    </a:ln>
                   </pic:spPr>
                 </pic:pic>
               </a:graphicData>
@@ -338,6 +335,70 @@
     </w:p>
     <w:p>
       <w:pPr>
+        <w:ind w:left="960"/>
+        <w:rPr>
+          <w:szCs w:val="44"/>
+        </w:rPr>
+      </w:pPr>
+    </w:p>
+    <w:p>
+      <w:pPr>
+        <w:ind w:left="960"/>
+        <w:rPr>
+          <w:szCs w:val="44"/>
+        </w:rPr>
+      </w:pPr>
+    </w:p>
+    <w:p>
+      <w:pPr>
+        <w:ind w:left="960"/>
+        <w:rPr>
+          <w:szCs w:val="44"/>
+        </w:rPr>
+      </w:pPr>
+    </w:p>
+    <w:p>
+      <w:pPr>
+        <w:ind w:left="960"/>
+        <w:rPr>
+          <w:szCs w:val="44"/>
+        </w:rPr>
+      </w:pPr>
+    </w:p>
+    <w:p>
+      <w:pPr>
+        <w:ind w:left="960"/>
+        <w:rPr>
+          <w:szCs w:val="44"/>
+        </w:rPr>
+      </w:pPr>
+    </w:p>
+    <w:p>
+      <w:pPr>
+        <w:ind w:left="960"/>
+        <w:rPr>
+          <w:szCs w:val="44"/>
+        </w:rPr>
+      </w:pPr>
+    </w:p>
+    <w:p>
+      <w:pPr>
+        <w:ind w:left="960"/>
+        <w:rPr>
+          <w:szCs w:val="44"/>
+        </w:rPr>
+      </w:pPr>
+    </w:p>
+    <w:p>
+      <w:pPr>
+        <w:ind w:left="960"/>
+        <w:rPr>
+          <w:szCs w:val="44"/>
+        </w:rPr>
+      </w:pPr>
+    </w:p>
+    <w:p>
+      <w:pPr>
         <w:pStyle w:val="a5"/>
         <w:numPr>
           <w:ilvl w:val="0"/>
@@ -353,6 +414,7 @@
           <w:rFonts w:hint="eastAsia"/>
           <w:szCs w:val="44"/>
         </w:rPr>
+        <w:lastRenderedPageBreak/>
         <w:t>B</w:t>
       </w:r>
       <w:r>
@@ -369,1313 +431,15 @@
           <w:szCs w:val="44"/>
         </w:rPr>
       </w:pPr>
-    </w:p>
-    <w:p>
-      <w:pPr>
-        <w:pStyle w:val="a5"/>
-        <w:numPr>
-          <w:ilvl w:val="0"/>
-          <w:numId w:val="1"/>
-        </w:numPr>
-        <w:ind w:leftChars="0"/>
-        <w:rPr>
-          <w:sz w:val="36"/>
-          <w:szCs w:val="44"/>
-        </w:rPr>
-      </w:pPr>
-      <w:r>
-        <w:rPr>
-          <w:sz w:val="36"/>
-          <w:szCs w:val="44"/>
-        </w:rPr>
-        <w:t xml:space="preserve">Compare the results of both settings and </w:t>
-      </w:r>
-      <w:r>
-        <w:rPr>
-          <w:sz w:val="36"/>
-          <w:szCs w:val="44"/>
-        </w:rPr>
-        <w:br/>
-      </w:r>
-      <w:r>
-        <w:rPr>
-          <w:sz w:val="36"/>
-          <w:szCs w:val="44"/>
-        </w:rPr>
-        <w:t>explain the result</w:t>
-      </w:r>
-    </w:p>
-    <w:p>
-      <w:pPr>
-        <w:ind w:left="480" w:firstLine="480"/>
-        <w:rPr>
-          <w:szCs w:val="44"/>
-        </w:rPr>
-      </w:pPr>
-      <w:r>
-        <w:rPr>
-          <w:szCs w:val="44"/>
-        </w:rPr>
-        <w:t>Tiny images</w:t>
-      </w:r>
-      <w:r>
-        <w:rPr>
-          <w:rFonts w:hint="eastAsia"/>
-          <w:szCs w:val="44"/>
-        </w:rPr>
-        <w:t>的做法僅僅是將原圖的</w:t>
-      </w:r>
-      <w:r>
-        <w:rPr>
-          <w:rFonts w:hint="eastAsia"/>
-          <w:szCs w:val="44"/>
-        </w:rPr>
-        <w:t>r</w:t>
-      </w:r>
-      <w:r>
-        <w:rPr>
-          <w:szCs w:val="44"/>
-        </w:rPr>
-        <w:t>esolution</w:t>
-      </w:r>
-      <w:r>
-        <w:rPr>
-          <w:rFonts w:hint="eastAsia"/>
-          <w:szCs w:val="44"/>
-        </w:rPr>
-        <w:t>降低，再</w:t>
-      </w:r>
-      <w:r>
-        <w:rPr>
-          <w:rFonts w:hint="eastAsia"/>
-          <w:szCs w:val="44"/>
-        </w:rPr>
-        <w:t>p</w:t>
-      </w:r>
-      <w:r>
-        <w:rPr>
-          <w:szCs w:val="44"/>
-        </w:rPr>
-        <w:t>ixel-wise</w:t>
-      </w:r>
-      <w:r>
-        <w:rPr>
-          <w:rFonts w:hint="eastAsia"/>
-          <w:szCs w:val="44"/>
-        </w:rPr>
-        <w:t>的計算兩張圖的</w:t>
-      </w:r>
-      <w:r>
-        <w:rPr>
-          <w:rFonts w:hint="eastAsia"/>
-          <w:szCs w:val="44"/>
-        </w:rPr>
-        <w:t>E</w:t>
-      </w:r>
-      <w:r>
-        <w:rPr>
-          <w:szCs w:val="44"/>
-        </w:rPr>
-        <w:t>uclidean distance</w:t>
-      </w:r>
-      <w:r>
-        <w:rPr>
-          <w:rFonts w:hint="eastAsia"/>
-          <w:szCs w:val="44"/>
-        </w:rPr>
-        <w:t>，當作</w:t>
-      </w:r>
-      <w:r>
-        <w:rPr>
-          <w:rFonts w:hint="eastAsia"/>
-          <w:szCs w:val="44"/>
-        </w:rPr>
-        <w:t>KNN</w:t>
-      </w:r>
-      <w:r>
-        <w:rPr>
-          <w:rFonts w:hint="eastAsia"/>
-          <w:szCs w:val="44"/>
-        </w:rPr>
-        <w:t>當中的距離求出最接近的</w:t>
-      </w:r>
-      <w:r>
-        <w:rPr>
-          <w:rFonts w:hint="eastAsia"/>
-          <w:szCs w:val="44"/>
-        </w:rPr>
-        <w:t>t</w:t>
-      </w:r>
-      <w:r>
-        <w:rPr>
-          <w:szCs w:val="44"/>
-        </w:rPr>
-        <w:t xml:space="preserve">raining </w:t>
-      </w:r>
-      <w:r>
-        <w:rPr>
-          <w:szCs w:val="44"/>
-        </w:rPr>
-        <w:lastRenderedPageBreak/>
-        <w:t>data</w:t>
-      </w:r>
-      <w:r>
-        <w:rPr>
-          <w:rFonts w:hint="eastAsia"/>
-          <w:szCs w:val="44"/>
-        </w:rPr>
-        <w:t>。</w:t>
-      </w:r>
-    </w:p>
-    <w:p>
-      <w:pPr>
-        <w:ind w:left="480" w:firstLine="480"/>
-        <w:rPr>
-          <w:szCs w:val="44"/>
-        </w:rPr>
-      </w:pPr>
-      <w:r>
-        <w:rPr>
-          <w:szCs w:val="44"/>
-        </w:rPr>
-        <w:t>Bag of sift</w:t>
-      </w:r>
-      <w:r>
-        <w:rPr>
-          <w:rFonts w:hint="eastAsia"/>
-          <w:szCs w:val="44"/>
-        </w:rPr>
-        <w:t>的做法會用</w:t>
-      </w:r>
-      <w:r>
-        <w:rPr>
-          <w:rFonts w:hint="eastAsia"/>
-          <w:szCs w:val="44"/>
-        </w:rPr>
-        <w:t>s</w:t>
-      </w:r>
-      <w:r>
-        <w:rPr>
-          <w:szCs w:val="44"/>
-        </w:rPr>
-        <w:t>ift</w:t>
-      </w:r>
-      <w:r>
-        <w:rPr>
-          <w:rFonts w:hint="eastAsia"/>
-          <w:szCs w:val="44"/>
-        </w:rPr>
-        <w:t>求出多個</w:t>
-      </w:r>
-      <w:r>
-        <w:rPr>
-          <w:rFonts w:hint="eastAsia"/>
-          <w:szCs w:val="44"/>
-        </w:rPr>
-        <w:t>d</w:t>
-      </w:r>
-      <w:r>
-        <w:rPr>
-          <w:szCs w:val="44"/>
-        </w:rPr>
-        <w:t>escriptors</w:t>
-      </w:r>
-      <w:r>
-        <w:rPr>
-          <w:rFonts w:hint="eastAsia"/>
-          <w:szCs w:val="44"/>
-        </w:rPr>
-        <w:t>再計算預先建好的</w:t>
-      </w:r>
-      <w:r>
-        <w:rPr>
-          <w:rFonts w:hint="eastAsia"/>
-          <w:szCs w:val="44"/>
-        </w:rPr>
-        <w:t>v</w:t>
-      </w:r>
-      <w:r>
-        <w:rPr>
-          <w:szCs w:val="44"/>
-        </w:rPr>
-        <w:t>ocabulary</w:t>
-      </w:r>
-      <w:r>
-        <w:rPr>
-          <w:rFonts w:hint="eastAsia"/>
-          <w:szCs w:val="44"/>
-        </w:rPr>
-        <w:t>的出現次數當作</w:t>
-      </w:r>
-      <w:r>
-        <w:rPr>
-          <w:rFonts w:hint="eastAsia"/>
-          <w:szCs w:val="44"/>
-        </w:rPr>
-        <w:t>f</w:t>
-      </w:r>
-      <w:r>
-        <w:rPr>
-          <w:szCs w:val="44"/>
-        </w:rPr>
-        <w:t>eature</w:t>
-      </w:r>
-      <w:r>
-        <w:rPr>
-          <w:rFonts w:hint="eastAsia"/>
-          <w:szCs w:val="44"/>
-        </w:rPr>
-        <w:t>，相較於</w:t>
-      </w:r>
-      <w:r>
-        <w:rPr>
-          <w:rFonts w:hint="eastAsia"/>
-          <w:szCs w:val="44"/>
-        </w:rPr>
-        <w:t>T</w:t>
-      </w:r>
-      <w:r>
-        <w:rPr>
-          <w:szCs w:val="44"/>
-        </w:rPr>
-        <w:t>iny image</w:t>
-      </w:r>
-      <w:r>
-        <w:rPr>
-          <w:rFonts w:hint="eastAsia"/>
-          <w:szCs w:val="44"/>
-        </w:rPr>
-        <w:t>中</w:t>
-      </w:r>
-      <w:r>
-        <w:rPr>
-          <w:rFonts w:hint="eastAsia"/>
-          <w:szCs w:val="44"/>
-        </w:rPr>
-        <w:t>p</w:t>
-      </w:r>
-      <w:r>
-        <w:rPr>
-          <w:szCs w:val="44"/>
-        </w:rPr>
-        <w:t>ixel-wise</w:t>
-      </w:r>
-      <w:r>
-        <w:rPr>
-          <w:rFonts w:hint="eastAsia"/>
-          <w:szCs w:val="44"/>
-        </w:rPr>
-        <w:t>的計算</w:t>
-      </w:r>
-      <w:r>
-        <w:rPr>
-          <w:rFonts w:hint="eastAsia"/>
-          <w:szCs w:val="44"/>
-        </w:rPr>
-        <w:t>方式</w:t>
-      </w:r>
-      <w:r>
-        <w:rPr>
-          <w:rFonts w:hint="eastAsia"/>
-          <w:szCs w:val="44"/>
-        </w:rPr>
-        <w:t>，</w:t>
-      </w:r>
-      <w:r>
-        <w:rPr>
-          <w:rFonts w:hint="eastAsia"/>
-          <w:szCs w:val="44"/>
-        </w:rPr>
-        <w:t>這些</w:t>
-      </w:r>
-      <w:r>
-        <w:rPr>
-          <w:rFonts w:hint="eastAsia"/>
-          <w:szCs w:val="44"/>
-        </w:rPr>
-        <w:t>s</w:t>
-      </w:r>
-      <w:r>
-        <w:rPr>
-          <w:szCs w:val="44"/>
-        </w:rPr>
-        <w:t>ift descriptor</w:t>
-      </w:r>
-      <w:r>
-        <w:rPr>
-          <w:rFonts w:hint="eastAsia"/>
-          <w:szCs w:val="44"/>
-        </w:rPr>
-        <w:t>具有更好的比較意義。</w:t>
-      </w:r>
-    </w:p>
-    <w:p>
-      <w:pPr>
-        <w:ind w:left="480" w:firstLine="480"/>
-        <w:rPr>
-          <w:szCs w:val="44"/>
-        </w:rPr>
-      </w:pPr>
-      <w:r>
-        <w:rPr>
-          <w:rFonts w:hint="eastAsia"/>
-          <w:szCs w:val="44"/>
-        </w:rPr>
-        <w:t>從</w:t>
-      </w:r>
-      <w:r>
-        <w:rPr>
-          <w:rFonts w:hint="eastAsia"/>
-          <w:szCs w:val="44"/>
-        </w:rPr>
-        <w:t>C</w:t>
-      </w:r>
-      <w:r>
-        <w:rPr>
-          <w:szCs w:val="44"/>
-        </w:rPr>
-        <w:t>onfusion matrix</w:t>
-      </w:r>
-      <w:r>
-        <w:rPr>
-          <w:rFonts w:hint="eastAsia"/>
-          <w:szCs w:val="44"/>
-        </w:rPr>
-        <w:t>中可以看到，使用</w:t>
-      </w:r>
-      <w:r>
-        <w:rPr>
-          <w:rFonts w:hint="eastAsia"/>
-          <w:szCs w:val="44"/>
-        </w:rPr>
-        <w:t>t</w:t>
-      </w:r>
-      <w:r>
-        <w:rPr>
-          <w:szCs w:val="44"/>
-        </w:rPr>
-        <w:t>iny images</w:t>
-      </w:r>
-      <w:r>
-        <w:rPr>
-          <w:rFonts w:hint="eastAsia"/>
-          <w:szCs w:val="44"/>
-        </w:rPr>
-        <w:t>方法預測</w:t>
-      </w:r>
-      <w:r>
-        <w:rPr>
-          <w:rFonts w:hint="eastAsia"/>
-          <w:szCs w:val="44"/>
-        </w:rPr>
-        <w:t>的結果，在</w:t>
-      </w:r>
-      <w:r>
-        <w:rPr>
-          <w:rFonts w:hint="eastAsia"/>
-          <w:szCs w:val="44"/>
-        </w:rPr>
-        <w:t>HW</w:t>
-      </w:r>
-      <w:r>
-        <w:rPr>
-          <w:rFonts w:hint="eastAsia"/>
-          <w:szCs w:val="44"/>
-        </w:rPr>
-        <w:t>的類別上有最高的準確度，應該是因為高速公路的圖片，有比較相近的結構，所以就算</w:t>
-      </w:r>
-      <w:r>
-        <w:rPr>
-          <w:rFonts w:hint="eastAsia"/>
-          <w:szCs w:val="44"/>
-        </w:rPr>
-        <w:t>r</w:t>
-      </w:r>
-      <w:r>
-        <w:rPr>
-          <w:szCs w:val="44"/>
-        </w:rPr>
-        <w:t>esolution</w:t>
-      </w:r>
-      <w:r>
-        <w:rPr>
-          <w:rFonts w:hint="eastAsia"/>
-          <w:szCs w:val="44"/>
-        </w:rPr>
-        <w:t>降低</w:t>
-      </w:r>
-      <w:r>
-        <w:rPr>
-          <w:rFonts w:hint="eastAsia"/>
-          <w:szCs w:val="44"/>
-        </w:rPr>
-        <w:t>KNN</w:t>
-      </w:r>
-      <w:r>
-        <w:rPr>
-          <w:rFonts w:hint="eastAsia"/>
-          <w:szCs w:val="44"/>
-        </w:rPr>
-        <w:t>依然很有效。而其它類別的預測準確度都不高</w:t>
-      </w:r>
-      <w:r>
-        <w:rPr>
-          <w:rFonts w:hint="eastAsia"/>
-          <w:szCs w:val="44"/>
-        </w:rPr>
-        <w:t>，尤其是</w:t>
-      </w:r>
-      <w:proofErr w:type="spellStart"/>
-      <w:r>
-        <w:rPr>
-          <w:rFonts w:hint="eastAsia"/>
-          <w:szCs w:val="44"/>
-        </w:rPr>
-        <w:t>M</w:t>
-      </w:r>
-      <w:r>
-        <w:rPr>
-          <w:szCs w:val="44"/>
-        </w:rPr>
-        <w:t>nt</w:t>
-      </w:r>
-      <w:proofErr w:type="spellEnd"/>
-      <w:r>
-        <w:rPr>
-          <w:rFonts w:hint="eastAsia"/>
-          <w:szCs w:val="44"/>
-        </w:rPr>
-        <w:t>與</w:t>
-      </w:r>
-      <w:r>
-        <w:rPr>
-          <w:rFonts w:hint="eastAsia"/>
-          <w:szCs w:val="44"/>
-        </w:rPr>
-        <w:t>F</w:t>
-      </w:r>
-      <w:r>
-        <w:rPr>
-          <w:szCs w:val="44"/>
-        </w:rPr>
-        <w:t>or</w:t>
-      </w:r>
-      <w:r>
-        <w:rPr>
-          <w:rFonts w:hint="eastAsia"/>
-          <w:szCs w:val="44"/>
-        </w:rPr>
-        <w:t>(</w:t>
-      </w:r>
-      <w:r>
-        <w:rPr>
-          <w:rFonts w:hint="eastAsia"/>
-          <w:szCs w:val="44"/>
-        </w:rPr>
-        <w:t>森林與高山</w:t>
-      </w:r>
-      <w:r>
-        <w:rPr>
-          <w:rFonts w:hint="eastAsia"/>
-          <w:szCs w:val="44"/>
-        </w:rPr>
-        <w:t>)</w:t>
-      </w:r>
-      <w:r>
-        <w:rPr>
-          <w:rFonts w:hint="eastAsia"/>
-          <w:szCs w:val="44"/>
-        </w:rPr>
-        <w:t>的類別式最少被預測到的，可能是因為住兩個類別圖片間的結構相差很大，所以把</w:t>
-      </w:r>
-      <w:r>
-        <w:rPr>
-          <w:rFonts w:hint="eastAsia"/>
-          <w:szCs w:val="44"/>
-        </w:rPr>
-        <w:t>l</w:t>
-      </w:r>
-      <w:r>
-        <w:rPr>
-          <w:szCs w:val="44"/>
-        </w:rPr>
-        <w:t>ow resolution</w:t>
-      </w:r>
-      <w:r>
-        <w:rPr>
-          <w:rFonts w:hint="eastAsia"/>
-          <w:szCs w:val="44"/>
-        </w:rPr>
-        <w:t>的圖片當作</w:t>
-      </w:r>
-      <w:r>
-        <w:rPr>
-          <w:rFonts w:hint="eastAsia"/>
-          <w:szCs w:val="44"/>
-        </w:rPr>
-        <w:t>feature</w:t>
-      </w:r>
-      <w:r>
-        <w:rPr>
-          <w:rFonts w:hint="eastAsia"/>
-          <w:szCs w:val="44"/>
-        </w:rPr>
-        <w:t>會讓</w:t>
-      </w:r>
-      <w:r>
-        <w:rPr>
-          <w:rFonts w:hint="eastAsia"/>
-          <w:szCs w:val="44"/>
-        </w:rPr>
-        <w:t>KNN</w:t>
-      </w:r>
-      <w:r>
-        <w:rPr>
-          <w:rFonts w:hint="eastAsia"/>
-          <w:szCs w:val="44"/>
-        </w:rPr>
-        <w:t>無法判斷與其他類別的不同</w:t>
-      </w:r>
-      <w:bookmarkStart w:id="0" w:name="_GoBack"/>
-      <w:bookmarkEnd w:id="0"/>
-      <w:r>
-        <w:rPr>
-          <w:rFonts w:hint="eastAsia"/>
-          <w:szCs w:val="44"/>
-        </w:rPr>
-        <w:t>。</w:t>
-      </w:r>
-    </w:p>
-    <w:p>
-      <w:pPr>
-        <w:ind w:left="960"/>
-        <w:rPr>
-          <w:rFonts w:hint="eastAsia"/>
-          <w:szCs w:val="44"/>
-        </w:rPr>
-      </w:pPr>
-      <w:r>
-        <w:rPr>
-          <w:rFonts w:hint="eastAsia"/>
-          <w:szCs w:val="44"/>
-        </w:rPr>
-        <w:t>B</w:t>
-      </w:r>
-      <w:r>
-        <w:rPr>
-          <w:szCs w:val="44"/>
-        </w:rPr>
-        <w:t>ag of sift</w:t>
-      </w:r>
-      <w:r>
-        <w:rPr>
-          <w:rFonts w:hint="eastAsia"/>
-          <w:szCs w:val="44"/>
-        </w:rPr>
-        <w:t>相比於</w:t>
-      </w:r>
-      <w:r>
-        <w:rPr>
-          <w:rFonts w:hint="eastAsia"/>
-          <w:szCs w:val="44"/>
-        </w:rPr>
-        <w:t>t</w:t>
-      </w:r>
-      <w:r>
-        <w:rPr>
-          <w:szCs w:val="44"/>
-        </w:rPr>
-        <w:t>iny image</w:t>
-      </w:r>
-      <w:r>
-        <w:rPr>
-          <w:rFonts w:hint="eastAsia"/>
-          <w:szCs w:val="44"/>
-        </w:rPr>
-        <w:t>有較高的準確率。</w:t>
-      </w:r>
-    </w:p>
-    <w:p>
-      <w:pPr>
-        <w:rPr>
-          <w:szCs w:val="44"/>
-        </w:rPr>
-      </w:pPr>
-    </w:p>
-    <w:p>
-      <w:pPr>
-        <w:rPr>
-          <w:szCs w:val="44"/>
-        </w:rPr>
-      </w:pPr>
-    </w:p>
-    <w:p>
-      <w:pPr>
-        <w:rPr>
-          <w:rFonts w:hint="eastAsia"/>
-          <w:szCs w:val="44"/>
-        </w:rPr>
-      </w:pPr>
-    </w:p>
-    <w:p>
-      <w:pPr>
-        <w:pStyle w:val="a5"/>
-        <w:numPr>
-          <w:ilvl w:val="0"/>
-          <w:numId w:val="1"/>
-        </w:numPr>
-        <w:ind w:leftChars="0"/>
-        <w:rPr>
-          <w:sz w:val="36"/>
-          <w:szCs w:val="44"/>
-        </w:rPr>
-      </w:pPr>
-      <w:r>
-        <w:rPr>
-          <w:sz w:val="36"/>
-          <w:szCs w:val="44"/>
-        </w:rPr>
-        <w:t xml:space="preserve">Bag of sift </w:t>
-      </w:r>
-      <w:r>
-        <w:rPr>
-          <w:sz w:val="36"/>
-          <w:szCs w:val="44"/>
-        </w:rPr>
-        <w:t>parameters (Best one)</w:t>
-      </w:r>
-    </w:p>
-    <w:p>
-      <w:pPr>
-        <w:pStyle w:val="a5"/>
-        <w:numPr>
-          <w:ilvl w:val="0"/>
-          <w:numId w:val="9"/>
-        </w:numPr>
-        <w:ind w:leftChars="0"/>
-        <w:rPr>
-          <w:szCs w:val="44"/>
-        </w:rPr>
-      </w:pPr>
-      <w:r>
-        <w:rPr>
-          <w:szCs w:val="44"/>
-        </w:rPr>
-        <w:t>Constructing vocabulary</w:t>
-      </w:r>
-    </w:p>
-    <w:p>
-      <w:pPr>
-        <w:pStyle w:val="a5"/>
-        <w:numPr>
-          <w:ilvl w:val="1"/>
-          <w:numId w:val="9"/>
-        </w:numPr>
-        <w:ind w:leftChars="0"/>
-        <w:rPr>
-          <w:szCs w:val="44"/>
-        </w:rPr>
-      </w:pPr>
-      <w:r>
-        <w:rPr>
-          <w:szCs w:val="44"/>
-        </w:rPr>
-        <w:t xml:space="preserve">Number of sift descriptors sample from each image: </w:t>
-      </w:r>
-      <w:r>
-        <w:rPr>
-          <w:szCs w:val="44"/>
-        </w:rPr>
-        <w:t>250</w:t>
-      </w:r>
-    </w:p>
-    <w:p>
-      <w:pPr>
-        <w:pStyle w:val="a5"/>
-        <w:numPr>
-          <w:ilvl w:val="1"/>
-          <w:numId w:val="9"/>
-        </w:numPr>
-        <w:ind w:leftChars="0"/>
-        <w:rPr>
-          <w:szCs w:val="44"/>
-        </w:rPr>
-      </w:pPr>
-      <w:r>
-        <w:rPr>
-          <w:szCs w:val="44"/>
-        </w:rPr>
-        <w:t xml:space="preserve">Sift step: </w:t>
-      </w:r>
-      <w:r>
-        <w:rPr>
-          <w:szCs w:val="44"/>
-        </w:rPr>
-        <w:t>[10, 10]</w:t>
-      </w:r>
-    </w:p>
-    <w:p>
-      <w:pPr>
-        <w:pStyle w:val="a5"/>
-        <w:numPr>
-          <w:ilvl w:val="1"/>
-          <w:numId w:val="9"/>
-        </w:numPr>
-        <w:ind w:leftChars="0"/>
-        <w:rPr>
-          <w:szCs w:val="44"/>
-        </w:rPr>
-      </w:pPr>
-      <w:r>
-        <w:rPr>
-          <w:szCs w:val="44"/>
-        </w:rPr>
-        <w:t xml:space="preserve">Sift size: </w:t>
-      </w:r>
-      <w:r>
-        <w:rPr>
-          <w:szCs w:val="44"/>
-        </w:rPr>
-        <w:t>[3, 3]</w:t>
-      </w:r>
-    </w:p>
-    <w:p>
-      <w:pPr>
-        <w:pStyle w:val="a5"/>
-        <w:numPr>
-          <w:ilvl w:val="1"/>
-          <w:numId w:val="9"/>
-        </w:numPr>
-        <w:ind w:leftChars="0"/>
-        <w:rPr>
-          <w:szCs w:val="44"/>
-        </w:rPr>
-      </w:pPr>
-      <w:r>
-        <w:rPr>
-          <w:szCs w:val="44"/>
-        </w:rPr>
-        <w:t xml:space="preserve">Number of </w:t>
-      </w:r>
-      <w:proofErr w:type="gramStart"/>
-      <w:r>
-        <w:rPr>
-          <w:szCs w:val="44"/>
-        </w:rPr>
-        <w:t>vocabulary</w:t>
-      </w:r>
-      <w:proofErr w:type="gramEnd"/>
-      <w:r>
-        <w:rPr>
-          <w:szCs w:val="44"/>
-        </w:rPr>
-        <w:t xml:space="preserve">: </w:t>
-      </w:r>
-      <w:r>
-        <w:rPr>
-          <w:szCs w:val="44"/>
-        </w:rPr>
-        <w:t>600</w:t>
-      </w:r>
-    </w:p>
-    <w:p>
-      <w:pPr>
-        <w:pStyle w:val="a5"/>
-        <w:numPr>
-          <w:ilvl w:val="0"/>
-          <w:numId w:val="9"/>
-        </w:numPr>
-        <w:ind w:leftChars="0"/>
-        <w:rPr>
-          <w:szCs w:val="44"/>
-        </w:rPr>
-      </w:pPr>
-      <w:r>
-        <w:rPr>
-          <w:szCs w:val="44"/>
-        </w:rPr>
-        <w:t>Calculating histogram of each image</w:t>
-      </w:r>
-    </w:p>
-    <w:p>
-      <w:pPr>
-        <w:pStyle w:val="a5"/>
-        <w:numPr>
-          <w:ilvl w:val="1"/>
-          <w:numId w:val="9"/>
-        </w:numPr>
-        <w:ind w:leftChars="0"/>
-        <w:rPr>
-          <w:szCs w:val="44"/>
-        </w:rPr>
-      </w:pPr>
-      <w:r>
-        <w:rPr>
-          <w:szCs w:val="44"/>
-        </w:rPr>
-        <w:t xml:space="preserve">Number of sift descriptors sample from each image: </w:t>
-      </w:r>
-      <w:r>
-        <w:rPr>
-          <w:rFonts w:hint="eastAsia"/>
-          <w:szCs w:val="44"/>
-        </w:rPr>
-        <w:t>750</w:t>
-      </w:r>
-    </w:p>
-    <w:p>
-      <w:pPr>
-        <w:pStyle w:val="a5"/>
-        <w:numPr>
-          <w:ilvl w:val="1"/>
-          <w:numId w:val="9"/>
-        </w:numPr>
-        <w:ind w:leftChars="0"/>
-        <w:rPr>
-          <w:szCs w:val="44"/>
-        </w:rPr>
-      </w:pPr>
-      <w:r>
-        <w:rPr>
-          <w:szCs w:val="44"/>
-        </w:rPr>
-        <w:t xml:space="preserve">Sift step: </w:t>
-      </w:r>
-      <w:r>
-        <w:rPr>
-          <w:szCs w:val="44"/>
-        </w:rPr>
-        <w:t>[</w:t>
-      </w:r>
-      <w:r>
-        <w:rPr>
-          <w:rFonts w:hint="eastAsia"/>
-          <w:szCs w:val="44"/>
-        </w:rPr>
-        <w:t>3,</w:t>
-      </w:r>
-      <w:r>
-        <w:rPr>
-          <w:szCs w:val="44"/>
-        </w:rPr>
-        <w:t xml:space="preserve"> 3]</w:t>
-      </w:r>
-    </w:p>
-    <w:p>
-      <w:pPr>
-        <w:pStyle w:val="a5"/>
-        <w:numPr>
-          <w:ilvl w:val="1"/>
-          <w:numId w:val="9"/>
-        </w:numPr>
-        <w:ind w:leftChars="0"/>
-        <w:rPr>
-          <w:rFonts w:hint="eastAsia"/>
-          <w:szCs w:val="44"/>
-        </w:rPr>
-      </w:pPr>
-      <w:r>
-        <w:rPr>
-          <w:szCs w:val="44"/>
-        </w:rPr>
-        <w:t xml:space="preserve">Sift size: </w:t>
-      </w:r>
-      <w:r>
-        <w:rPr>
-          <w:szCs w:val="44"/>
-        </w:rPr>
-        <w:t>[3, 3]</w:t>
-      </w:r>
-    </w:p>
-    <w:p>
-      <w:pPr>
-        <w:pStyle w:val="a5"/>
-        <w:numPr>
-          <w:ilvl w:val="0"/>
-          <w:numId w:val="9"/>
-        </w:numPr>
-        <w:ind w:leftChars="0"/>
-        <w:rPr>
-          <w:szCs w:val="44"/>
-        </w:rPr>
-      </w:pPr>
-      <w:r>
-        <w:rPr>
-          <w:rFonts w:hint="eastAsia"/>
-          <w:szCs w:val="44"/>
-        </w:rPr>
-        <w:t>K</w:t>
-      </w:r>
-      <w:r>
-        <w:rPr>
-          <w:szCs w:val="44"/>
-        </w:rPr>
-        <w:t>NN</w:t>
-      </w:r>
-    </w:p>
-    <w:p>
-      <w:pPr>
-        <w:pStyle w:val="a5"/>
-        <w:numPr>
-          <w:ilvl w:val="1"/>
-          <w:numId w:val="9"/>
-        </w:numPr>
-        <w:ind w:leftChars="0"/>
-        <w:rPr>
-          <w:rFonts w:hint="eastAsia"/>
-          <w:szCs w:val="44"/>
-        </w:rPr>
-      </w:pPr>
-      <w:r>
-        <w:rPr>
-          <w:rFonts w:hint="eastAsia"/>
-          <w:szCs w:val="44"/>
-        </w:rPr>
-        <w:t>K</w:t>
-      </w:r>
-      <w:r>
-        <w:rPr>
-          <w:szCs w:val="44"/>
-        </w:rPr>
-        <w:t xml:space="preserve">: </w:t>
-      </w:r>
-      <w:r>
-        <w:rPr>
-          <w:szCs w:val="44"/>
-        </w:rPr>
-        <w:t>250</w:t>
-      </w:r>
-    </w:p>
-    <w:p>
-      <w:pPr>
-        <w:pStyle w:val="a5"/>
-        <w:numPr>
-          <w:ilvl w:val="0"/>
-          <w:numId w:val="1"/>
-        </w:numPr>
-        <w:ind w:leftChars="0"/>
-        <w:rPr>
-          <w:sz w:val="36"/>
-          <w:szCs w:val="44"/>
-        </w:rPr>
-      </w:pPr>
-      <w:r>
-        <w:rPr>
-          <w:rFonts w:hint="eastAsia"/>
-          <w:sz w:val="36"/>
-          <w:szCs w:val="44"/>
-        </w:rPr>
-        <w:t>Fi</w:t>
-      </w:r>
-      <w:r>
-        <w:rPr>
-          <w:sz w:val="36"/>
-          <w:szCs w:val="44"/>
-        </w:rPr>
-        <w:t>les</w:t>
-      </w:r>
-    </w:p>
-    <w:p>
-      <w:pPr>
-        <w:pStyle w:val="a5"/>
-        <w:numPr>
-          <w:ilvl w:val="0"/>
-          <w:numId w:val="4"/>
-        </w:numPr>
-        <w:ind w:leftChars="0"/>
-        <w:rPr>
-          <w:szCs w:val="44"/>
-        </w:rPr>
-      </w:pPr>
-      <w:r>
-        <w:rPr>
-          <w:szCs w:val="44"/>
-        </w:rPr>
-        <w:t>p1.py</w:t>
-      </w:r>
-    </w:p>
-    <w:p>
-      <w:pPr>
-        <w:pStyle w:val="a5"/>
-        <w:numPr>
-          <w:ilvl w:val="0"/>
-          <w:numId w:val="4"/>
-        </w:numPr>
-        <w:ind w:leftChars="0"/>
-        <w:rPr>
-          <w:szCs w:val="44"/>
-        </w:rPr>
-      </w:pPr>
-      <w:r>
-        <w:rPr>
-          <w:szCs w:val="44"/>
-        </w:rPr>
-        <w:t>get_tiny_images.py</w:t>
-      </w:r>
-    </w:p>
-    <w:p>
-      <w:pPr>
-        <w:pStyle w:val="a5"/>
-        <w:numPr>
-          <w:ilvl w:val="0"/>
-          <w:numId w:val="4"/>
-        </w:numPr>
-        <w:ind w:leftChars="0"/>
-        <w:rPr>
-          <w:szCs w:val="44"/>
-        </w:rPr>
-      </w:pPr>
-      <w:r>
-        <w:rPr>
-          <w:szCs w:val="44"/>
-        </w:rPr>
-        <w:t>build_vocabulary.py</w:t>
-      </w:r>
-    </w:p>
-    <w:p>
-      <w:pPr>
-        <w:pStyle w:val="a5"/>
-        <w:numPr>
-          <w:ilvl w:val="0"/>
-          <w:numId w:val="4"/>
-        </w:numPr>
-        <w:ind w:leftChars="0"/>
-        <w:rPr>
-          <w:szCs w:val="44"/>
-        </w:rPr>
-      </w:pPr>
-      <w:r>
-        <w:rPr>
-          <w:szCs w:val="44"/>
-        </w:rPr>
-        <w:t>get_bags_of_sifts.py</w:t>
-      </w:r>
-    </w:p>
-    <w:p>
-      <w:pPr>
-        <w:pStyle w:val="a5"/>
-        <w:numPr>
-          <w:ilvl w:val="0"/>
-          <w:numId w:val="4"/>
-        </w:numPr>
-        <w:ind w:leftChars="0"/>
-        <w:rPr>
-          <w:szCs w:val="44"/>
-        </w:rPr>
-      </w:pPr>
-      <w:r>
-        <w:rPr>
-          <w:szCs w:val="44"/>
-        </w:rPr>
-        <w:t>nearest_neighbor_classify.py</w:t>
-      </w:r>
-    </w:p>
-    <w:p>
-      <w:pPr>
-        <w:pStyle w:val="a5"/>
-        <w:numPr>
-          <w:ilvl w:val="0"/>
-          <w:numId w:val="4"/>
-        </w:numPr>
-        <w:ind w:leftChars="0"/>
-        <w:rPr>
-          <w:szCs w:val="44"/>
-        </w:rPr>
-      </w:pPr>
-      <w:proofErr w:type="spellStart"/>
-      <w:r>
-        <w:rPr>
-          <w:szCs w:val="44"/>
-        </w:rPr>
-        <w:t>vocab.pkl</w:t>
-      </w:r>
-      <w:proofErr w:type="spellEnd"/>
-    </w:p>
-    <w:p>
-      <w:pPr>
-        <w:pStyle w:val="a5"/>
-        <w:numPr>
-          <w:ilvl w:val="0"/>
-          <w:numId w:val="4"/>
-        </w:numPr>
-        <w:ind w:leftChars="0"/>
-        <w:rPr>
-          <w:szCs w:val="44"/>
-        </w:rPr>
-      </w:pPr>
-      <w:proofErr w:type="spellStart"/>
-      <w:r>
-        <w:rPr>
-          <w:szCs w:val="44"/>
-        </w:rPr>
-        <w:t>train_image_feats.pkl</w:t>
-      </w:r>
-      <w:proofErr w:type="spellEnd"/>
-    </w:p>
-    <w:p>
-      <w:pPr>
-        <w:pStyle w:val="a5"/>
-        <w:numPr>
-          <w:ilvl w:val="0"/>
-          <w:numId w:val="4"/>
-        </w:numPr>
-        <w:ind w:leftChars="0"/>
-        <w:rPr>
-          <w:szCs w:val="44"/>
-        </w:rPr>
-      </w:pPr>
-      <w:proofErr w:type="spellStart"/>
-      <w:r>
-        <w:rPr>
-          <w:szCs w:val="44"/>
-        </w:rPr>
-        <w:t>test_image_feats.pkl</w:t>
-      </w:r>
-      <w:proofErr w:type="spellEnd"/>
-    </w:p>
-    <w:p>
-      <w:pPr>
-        <w:ind w:left="480"/>
-        <w:rPr>
-          <w:szCs w:val="44"/>
-        </w:rPr>
-      </w:pPr>
-    </w:p>
-    <w:p>
-      <w:pPr>
-        <w:ind w:left="480"/>
-        <w:rPr>
-          <w:szCs w:val="44"/>
-        </w:rPr>
-      </w:pPr>
-    </w:p>
-    <w:p>
-      <w:pPr>
-        <w:ind w:left="480"/>
-        <w:rPr>
-          <w:szCs w:val="44"/>
-        </w:rPr>
-      </w:pPr>
-    </w:p>
-    <w:p>
-      <w:pPr>
-        <w:ind w:left="480"/>
-        <w:rPr>
-          <w:rFonts w:hint="eastAsia"/>
-          <w:szCs w:val="44"/>
-        </w:rPr>
-      </w:pPr>
-    </w:p>
-    <w:p>
-      <w:pPr>
-        <w:pStyle w:val="1"/>
-      </w:pPr>
-      <w:r>
-        <w:t xml:space="preserve">Part 2 </w:t>
-      </w:r>
-    </w:p>
-    <w:p>
-      <w:pPr>
-        <w:pStyle w:val="a5"/>
-        <w:numPr>
-          <w:ilvl w:val="0"/>
-          <w:numId w:val="5"/>
-        </w:numPr>
-        <w:ind w:leftChars="0"/>
-        <w:rPr>
-          <w:sz w:val="36"/>
-          <w:szCs w:val="44"/>
-        </w:rPr>
-      </w:pPr>
-      <w:r>
-        <w:rPr>
-          <w:sz w:val="36"/>
-          <w:szCs w:val="44"/>
-        </w:rPr>
-        <w:t xml:space="preserve">Print the network architectures &amp; </w:t>
-      </w:r>
-      <w:r>
-        <w:rPr>
-          <w:sz w:val="36"/>
-          <w:szCs w:val="44"/>
-        </w:rPr>
-        <w:br/>
-      </w:r>
-      <w:r>
-        <w:rPr>
-          <w:sz w:val="36"/>
-          <w:szCs w:val="44"/>
-        </w:rPr>
-        <w:t>number of parameters of both</w:t>
-      </w:r>
-      <w:r>
-        <w:rPr>
-          <w:rFonts w:hint="eastAsia"/>
-          <w:sz w:val="36"/>
-          <w:szCs w:val="44"/>
-        </w:rPr>
-        <w:t xml:space="preserve"> m</w:t>
-      </w:r>
-      <w:r>
-        <w:rPr>
-          <w:sz w:val="36"/>
-          <w:szCs w:val="44"/>
-        </w:rPr>
-        <w:t>odels</w:t>
-      </w:r>
-    </w:p>
-    <w:p>
-      <w:pPr>
-        <w:pStyle w:val="a5"/>
-        <w:numPr>
-          <w:ilvl w:val="0"/>
-          <w:numId w:val="4"/>
-        </w:numPr>
-        <w:ind w:leftChars="0"/>
-        <w:rPr>
-          <w:szCs w:val="44"/>
-        </w:rPr>
-      </w:pPr>
-      <w:r>
-        <w:rPr>
-          <w:szCs w:val="44"/>
-        </w:rPr>
-        <w:t xml:space="preserve">Baseline model (LeNet-5): </w:t>
-      </w:r>
-    </w:p>
-    <w:p>
-      <w:pPr>
-        <w:pStyle w:val="a5"/>
-        <w:numPr>
-          <w:ilvl w:val="1"/>
-          <w:numId w:val="4"/>
-        </w:numPr>
-        <w:ind w:leftChars="0"/>
-        <w:rPr>
-          <w:szCs w:val="44"/>
-        </w:rPr>
-      </w:pPr>
-      <w:r>
-        <w:rPr>
-          <w:szCs w:val="44"/>
-        </w:rPr>
-        <w:t>Network architecture</w:t>
-      </w:r>
-      <w:r>
-        <w:rPr>
-          <w:szCs w:val="44"/>
-        </w:rPr>
-        <w:br/>
-      </w:r>
       <w:r>
         <w:rPr>
           <w:noProof/>
         </w:rPr>
         <w:drawing>
-          <wp:inline distT="0" distB="0" distL="0" distR="0" wp14:anchorId="3B32FAF8" wp14:editId="5121EFC6">
-            <wp:extent cx="5274310" cy="1012825"/>
-            <wp:effectExtent l="0" t="0" r="2540" b="0"/>
-            <wp:docPr id="1" name="圖片 1"/>
+          <wp:inline distT="0" distB="0" distL="0" distR="0" wp14:anchorId="4D456CFD" wp14:editId="56D49AC2">
+            <wp:extent cx="3629025" cy="3310216"/>
+            <wp:effectExtent l="19050" t="19050" r="9525" b="24130"/>
+            <wp:docPr id="21" name="圖片 21"/>
             <wp:cNvGraphicFramePr>
               <a:graphicFrameLocks xmlns:a="http://schemas.openxmlformats.org/drawingml/2006/main" noChangeAspect="1"/>
             </wp:cNvGraphicFramePr>
@@ -1695,11 +459,16 @@
                   <pic:spPr>
                     <a:xfrm>
                       <a:off x="0" y="0"/>
-                      <a:ext cx="5274310" cy="1012825"/>
+                      <a:ext cx="3715770" cy="3389340"/>
                     </a:xfrm>
                     <a:prstGeom prst="rect">
                       <a:avLst/>
                     </a:prstGeom>
+                    <a:ln>
+                      <a:solidFill>
+                        <a:schemeClr val="accent1"/>
+                      </a:solidFill>
+                    </a:ln>
                   </pic:spPr>
                 </pic:pic>
               </a:graphicData>
@@ -1712,6 +481,1421 @@
       <w:pPr>
         <w:pStyle w:val="a5"/>
         <w:numPr>
+          <w:ilvl w:val="0"/>
+          <w:numId w:val="1"/>
+        </w:numPr>
+        <w:ind w:leftChars="0"/>
+        <w:rPr>
+          <w:sz w:val="36"/>
+          <w:szCs w:val="44"/>
+        </w:rPr>
+      </w:pPr>
+      <w:r>
+        <w:rPr>
+          <w:sz w:val="36"/>
+          <w:szCs w:val="44"/>
+        </w:rPr>
+        <w:t xml:space="preserve">Compare the results of both settings and </w:t>
+      </w:r>
+      <w:r>
+        <w:rPr>
+          <w:sz w:val="36"/>
+          <w:szCs w:val="44"/>
+        </w:rPr>
+        <w:br/>
+      </w:r>
+      <w:r>
+        <w:rPr>
+          <w:sz w:val="36"/>
+          <w:szCs w:val="44"/>
+        </w:rPr>
+        <w:t>explain the result</w:t>
+      </w:r>
+    </w:p>
+    <w:p>
+      <w:pPr>
+        <w:ind w:left="480" w:firstLine="480"/>
+        <w:rPr>
+          <w:szCs w:val="44"/>
+        </w:rPr>
+      </w:pPr>
+      <w:r>
+        <w:rPr>
+          <w:szCs w:val="44"/>
+        </w:rPr>
+        <w:t>Tiny images</w:t>
+      </w:r>
+      <w:r>
+        <w:rPr>
+          <w:rFonts w:hint="eastAsia"/>
+          <w:szCs w:val="44"/>
+        </w:rPr>
+        <w:t>的做法僅僅是將原圖的</w:t>
+      </w:r>
+      <w:r>
+        <w:rPr>
+          <w:rFonts w:hint="eastAsia"/>
+          <w:szCs w:val="44"/>
+        </w:rPr>
+        <w:t>r</w:t>
+      </w:r>
+      <w:r>
+        <w:rPr>
+          <w:szCs w:val="44"/>
+        </w:rPr>
+        <w:t>esolution</w:t>
+      </w:r>
+      <w:r>
+        <w:rPr>
+          <w:rFonts w:hint="eastAsia"/>
+          <w:szCs w:val="44"/>
+        </w:rPr>
+        <w:t>降低，再</w:t>
+      </w:r>
+      <w:r>
+        <w:rPr>
+          <w:rFonts w:hint="eastAsia"/>
+          <w:szCs w:val="44"/>
+        </w:rPr>
+        <w:t>p</w:t>
+      </w:r>
+      <w:r>
+        <w:rPr>
+          <w:szCs w:val="44"/>
+        </w:rPr>
+        <w:t>ixel-wise</w:t>
+      </w:r>
+      <w:r>
+        <w:rPr>
+          <w:rFonts w:hint="eastAsia"/>
+          <w:szCs w:val="44"/>
+        </w:rPr>
+        <w:t>的計算兩張圖的</w:t>
+      </w:r>
+      <w:r>
+        <w:rPr>
+          <w:rFonts w:hint="eastAsia"/>
+          <w:szCs w:val="44"/>
+        </w:rPr>
+        <w:t>E</w:t>
+      </w:r>
+      <w:r>
+        <w:rPr>
+          <w:szCs w:val="44"/>
+        </w:rPr>
+        <w:t>uclidean distance</w:t>
+      </w:r>
+      <w:r>
+        <w:rPr>
+          <w:rFonts w:hint="eastAsia"/>
+          <w:szCs w:val="44"/>
+        </w:rPr>
+        <w:t>，當作</w:t>
+      </w:r>
+      <w:r>
+        <w:rPr>
+          <w:rFonts w:hint="eastAsia"/>
+          <w:szCs w:val="44"/>
+        </w:rPr>
+        <w:t>KNN</w:t>
+      </w:r>
+      <w:r>
+        <w:rPr>
+          <w:rFonts w:hint="eastAsia"/>
+          <w:szCs w:val="44"/>
+        </w:rPr>
+        <w:t>當中的距離求出最接近的</w:t>
+      </w:r>
+      <w:r>
+        <w:rPr>
+          <w:rFonts w:hint="eastAsia"/>
+          <w:szCs w:val="44"/>
+        </w:rPr>
+        <w:t>t</w:t>
+      </w:r>
+      <w:r>
+        <w:rPr>
+          <w:szCs w:val="44"/>
+        </w:rPr>
+        <w:t>raining data</w:t>
+      </w:r>
+      <w:r>
+        <w:rPr>
+          <w:rFonts w:hint="eastAsia"/>
+          <w:szCs w:val="44"/>
+        </w:rPr>
+        <w:t>。</w:t>
+      </w:r>
+    </w:p>
+    <w:p>
+      <w:pPr>
+        <w:ind w:left="480" w:firstLine="480"/>
+        <w:rPr>
+          <w:szCs w:val="44"/>
+        </w:rPr>
+      </w:pPr>
+      <w:r>
+        <w:rPr>
+          <w:szCs w:val="44"/>
+        </w:rPr>
+        <w:t>Bag of sift</w:t>
+      </w:r>
+      <w:r>
+        <w:rPr>
+          <w:rFonts w:hint="eastAsia"/>
+          <w:szCs w:val="44"/>
+        </w:rPr>
+        <w:t>的做法會用</w:t>
+      </w:r>
+      <w:r>
+        <w:rPr>
+          <w:rFonts w:hint="eastAsia"/>
+          <w:szCs w:val="44"/>
+        </w:rPr>
+        <w:t>s</w:t>
+      </w:r>
+      <w:r>
+        <w:rPr>
+          <w:szCs w:val="44"/>
+        </w:rPr>
+        <w:t>ift</w:t>
+      </w:r>
+      <w:r>
+        <w:rPr>
+          <w:rFonts w:hint="eastAsia"/>
+          <w:szCs w:val="44"/>
+        </w:rPr>
+        <w:t>求出多個</w:t>
+      </w:r>
+      <w:r>
+        <w:rPr>
+          <w:rFonts w:hint="eastAsia"/>
+          <w:szCs w:val="44"/>
+        </w:rPr>
+        <w:t>d</w:t>
+      </w:r>
+      <w:r>
+        <w:rPr>
+          <w:szCs w:val="44"/>
+        </w:rPr>
+        <w:t>escriptors</w:t>
+      </w:r>
+      <w:r>
+        <w:rPr>
+          <w:rFonts w:hint="eastAsia"/>
+          <w:szCs w:val="44"/>
+        </w:rPr>
+        <w:t>再計算預先建好的</w:t>
+      </w:r>
+      <w:r>
+        <w:rPr>
+          <w:rFonts w:hint="eastAsia"/>
+          <w:szCs w:val="44"/>
+        </w:rPr>
+        <w:t>v</w:t>
+      </w:r>
+      <w:r>
+        <w:rPr>
+          <w:szCs w:val="44"/>
+        </w:rPr>
+        <w:t>ocabulary</w:t>
+      </w:r>
+      <w:r>
+        <w:rPr>
+          <w:rFonts w:hint="eastAsia"/>
+          <w:szCs w:val="44"/>
+        </w:rPr>
+        <w:t>的出現次數當作</w:t>
+      </w:r>
+      <w:r>
+        <w:rPr>
+          <w:rFonts w:hint="eastAsia"/>
+          <w:szCs w:val="44"/>
+        </w:rPr>
+        <w:t>f</w:t>
+      </w:r>
+      <w:r>
+        <w:rPr>
+          <w:szCs w:val="44"/>
+        </w:rPr>
+        <w:t>eature</w:t>
+      </w:r>
+      <w:r>
+        <w:rPr>
+          <w:rFonts w:hint="eastAsia"/>
+          <w:szCs w:val="44"/>
+        </w:rPr>
+        <w:t>，相較於</w:t>
+      </w:r>
+      <w:r>
+        <w:rPr>
+          <w:rFonts w:hint="eastAsia"/>
+          <w:szCs w:val="44"/>
+        </w:rPr>
+        <w:t>T</w:t>
+      </w:r>
+      <w:r>
+        <w:rPr>
+          <w:szCs w:val="44"/>
+        </w:rPr>
+        <w:t>iny image</w:t>
+      </w:r>
+      <w:r>
+        <w:rPr>
+          <w:rFonts w:hint="eastAsia"/>
+          <w:szCs w:val="44"/>
+        </w:rPr>
+        <w:t>中</w:t>
+      </w:r>
+      <w:r>
+        <w:rPr>
+          <w:rFonts w:hint="eastAsia"/>
+          <w:szCs w:val="44"/>
+        </w:rPr>
+        <w:t>p</w:t>
+      </w:r>
+      <w:r>
+        <w:rPr>
+          <w:szCs w:val="44"/>
+        </w:rPr>
+        <w:t>ixel-wise</w:t>
+      </w:r>
+      <w:r>
+        <w:rPr>
+          <w:rFonts w:hint="eastAsia"/>
+          <w:szCs w:val="44"/>
+        </w:rPr>
+        <w:t>的計算</w:t>
+      </w:r>
+      <w:r>
+        <w:rPr>
+          <w:rFonts w:hint="eastAsia"/>
+          <w:szCs w:val="44"/>
+        </w:rPr>
+        <w:t>方式</w:t>
+      </w:r>
+      <w:r>
+        <w:rPr>
+          <w:rFonts w:hint="eastAsia"/>
+          <w:szCs w:val="44"/>
+        </w:rPr>
+        <w:t>，</w:t>
+      </w:r>
+      <w:r>
+        <w:rPr>
+          <w:rFonts w:hint="eastAsia"/>
+          <w:szCs w:val="44"/>
+        </w:rPr>
+        <w:t>這些</w:t>
+      </w:r>
+      <w:r>
+        <w:rPr>
+          <w:rFonts w:hint="eastAsia"/>
+          <w:szCs w:val="44"/>
+        </w:rPr>
+        <w:t>s</w:t>
+      </w:r>
+      <w:r>
+        <w:rPr>
+          <w:szCs w:val="44"/>
+        </w:rPr>
+        <w:t>ift descriptor</w:t>
+      </w:r>
+      <w:r>
+        <w:rPr>
+          <w:rFonts w:hint="eastAsia"/>
+          <w:szCs w:val="44"/>
+        </w:rPr>
+        <w:t>具有更好的比較意義。</w:t>
+      </w:r>
+    </w:p>
+    <w:p>
+      <w:pPr>
+        <w:ind w:left="480" w:firstLine="480"/>
+        <w:rPr>
+          <w:szCs w:val="44"/>
+        </w:rPr>
+      </w:pPr>
+      <w:r>
+        <w:rPr>
+          <w:rFonts w:hint="eastAsia"/>
+          <w:szCs w:val="44"/>
+        </w:rPr>
+        <w:t>從</w:t>
+      </w:r>
+      <w:r>
+        <w:rPr>
+          <w:rFonts w:hint="eastAsia"/>
+          <w:szCs w:val="44"/>
+        </w:rPr>
+        <w:t>C</w:t>
+      </w:r>
+      <w:r>
+        <w:rPr>
+          <w:szCs w:val="44"/>
+        </w:rPr>
+        <w:t>onfusion matrix</w:t>
+      </w:r>
+      <w:r>
+        <w:rPr>
+          <w:rFonts w:hint="eastAsia"/>
+          <w:szCs w:val="44"/>
+        </w:rPr>
+        <w:t>中可以看到，使用</w:t>
+      </w:r>
+      <w:r>
+        <w:rPr>
+          <w:rFonts w:hint="eastAsia"/>
+          <w:szCs w:val="44"/>
+        </w:rPr>
+        <w:t>t</w:t>
+      </w:r>
+      <w:r>
+        <w:rPr>
+          <w:szCs w:val="44"/>
+        </w:rPr>
+        <w:t>iny images</w:t>
+      </w:r>
+      <w:r>
+        <w:rPr>
+          <w:rFonts w:hint="eastAsia"/>
+          <w:szCs w:val="44"/>
+        </w:rPr>
+        <w:t>方法預測</w:t>
+      </w:r>
+      <w:r>
+        <w:rPr>
+          <w:rFonts w:hint="eastAsia"/>
+          <w:szCs w:val="44"/>
+        </w:rPr>
+        <w:t>的結果，在</w:t>
+      </w:r>
+      <w:r>
+        <w:rPr>
+          <w:rFonts w:hint="eastAsia"/>
+          <w:szCs w:val="44"/>
+        </w:rPr>
+        <w:t>HW</w:t>
+      </w:r>
+      <w:r>
+        <w:rPr>
+          <w:rFonts w:hint="eastAsia"/>
+          <w:szCs w:val="44"/>
+        </w:rPr>
+        <w:t>的類別上有最高的準確度，應該是因為高速公路的圖片，有比較相近的結構，所以就算</w:t>
+      </w:r>
+      <w:r>
+        <w:rPr>
+          <w:rFonts w:hint="eastAsia"/>
+          <w:szCs w:val="44"/>
+        </w:rPr>
+        <w:t>r</w:t>
+      </w:r>
+      <w:r>
+        <w:rPr>
+          <w:szCs w:val="44"/>
+        </w:rPr>
+        <w:t>esolution</w:t>
+      </w:r>
+      <w:r>
+        <w:rPr>
+          <w:rFonts w:hint="eastAsia"/>
+          <w:szCs w:val="44"/>
+        </w:rPr>
+        <w:t>降低</w:t>
+      </w:r>
+      <w:r>
+        <w:rPr>
+          <w:rFonts w:hint="eastAsia"/>
+          <w:szCs w:val="44"/>
+        </w:rPr>
+        <w:t>KNN</w:t>
+      </w:r>
+      <w:r>
+        <w:rPr>
+          <w:rFonts w:hint="eastAsia"/>
+          <w:szCs w:val="44"/>
+        </w:rPr>
+        <w:t>依然很有效。而其它類別的預測準確度都不高</w:t>
+      </w:r>
+      <w:r>
+        <w:rPr>
+          <w:rFonts w:hint="eastAsia"/>
+          <w:szCs w:val="44"/>
+        </w:rPr>
+        <w:t>，尤其是</w:t>
+      </w:r>
+      <w:proofErr w:type="spellStart"/>
+      <w:r>
+        <w:rPr>
+          <w:rFonts w:hint="eastAsia"/>
+          <w:szCs w:val="44"/>
+        </w:rPr>
+        <w:t>M</w:t>
+      </w:r>
+      <w:r>
+        <w:rPr>
+          <w:szCs w:val="44"/>
+        </w:rPr>
+        <w:t>nt</w:t>
+      </w:r>
+      <w:proofErr w:type="spellEnd"/>
+      <w:r>
+        <w:rPr>
+          <w:rFonts w:hint="eastAsia"/>
+          <w:szCs w:val="44"/>
+        </w:rPr>
+        <w:t>與</w:t>
+      </w:r>
+      <w:r>
+        <w:rPr>
+          <w:rFonts w:hint="eastAsia"/>
+          <w:szCs w:val="44"/>
+        </w:rPr>
+        <w:t>F</w:t>
+      </w:r>
+      <w:r>
+        <w:rPr>
+          <w:szCs w:val="44"/>
+        </w:rPr>
+        <w:t>or</w:t>
+      </w:r>
+      <w:r>
+        <w:rPr>
+          <w:rFonts w:hint="eastAsia"/>
+          <w:szCs w:val="44"/>
+        </w:rPr>
+        <w:t>(</w:t>
+      </w:r>
+      <w:r>
+        <w:rPr>
+          <w:rFonts w:hint="eastAsia"/>
+          <w:szCs w:val="44"/>
+        </w:rPr>
+        <w:t>森林與高山</w:t>
+      </w:r>
+      <w:r>
+        <w:rPr>
+          <w:rFonts w:hint="eastAsia"/>
+          <w:szCs w:val="44"/>
+        </w:rPr>
+        <w:t>)</w:t>
+      </w:r>
+      <w:r>
+        <w:rPr>
+          <w:rFonts w:hint="eastAsia"/>
+          <w:szCs w:val="44"/>
+        </w:rPr>
+        <w:t>的類別式最少被預測到的，可能是因為住兩個類別</w:t>
+      </w:r>
+      <w:proofErr w:type="gramStart"/>
+      <w:r>
+        <w:rPr>
+          <w:rFonts w:hint="eastAsia"/>
+          <w:szCs w:val="44"/>
+        </w:rPr>
+        <w:t>圖片間的結構</w:t>
+      </w:r>
+      <w:proofErr w:type="gramEnd"/>
+      <w:r>
+        <w:rPr>
+          <w:rFonts w:hint="eastAsia"/>
+          <w:szCs w:val="44"/>
+        </w:rPr>
+        <w:t>相差很大，所以把</w:t>
+      </w:r>
+      <w:r>
+        <w:rPr>
+          <w:rFonts w:hint="eastAsia"/>
+          <w:szCs w:val="44"/>
+        </w:rPr>
+        <w:t>l</w:t>
+      </w:r>
+      <w:r>
+        <w:rPr>
+          <w:szCs w:val="44"/>
+        </w:rPr>
+        <w:t>ow resolution</w:t>
+      </w:r>
+      <w:r>
+        <w:rPr>
+          <w:rFonts w:hint="eastAsia"/>
+          <w:szCs w:val="44"/>
+        </w:rPr>
+        <w:t>的圖片當作</w:t>
+      </w:r>
+      <w:r>
+        <w:rPr>
+          <w:rFonts w:hint="eastAsia"/>
+          <w:szCs w:val="44"/>
+        </w:rPr>
+        <w:t>feature</w:t>
+      </w:r>
+      <w:r>
+        <w:rPr>
+          <w:rFonts w:hint="eastAsia"/>
+          <w:szCs w:val="44"/>
+        </w:rPr>
+        <w:t>會讓</w:t>
+      </w:r>
+      <w:r>
+        <w:rPr>
+          <w:rFonts w:hint="eastAsia"/>
+          <w:szCs w:val="44"/>
+        </w:rPr>
+        <w:t>KNN</w:t>
+      </w:r>
+      <w:r>
+        <w:rPr>
+          <w:rFonts w:hint="eastAsia"/>
+          <w:szCs w:val="44"/>
+        </w:rPr>
+        <w:t>無法判斷與其他類別的不同</w:t>
+      </w:r>
+      <w:r>
+        <w:rPr>
+          <w:rFonts w:hint="eastAsia"/>
+          <w:szCs w:val="44"/>
+        </w:rPr>
+        <w:t>。</w:t>
+      </w:r>
+    </w:p>
+    <w:p>
+      <w:pPr>
+        <w:ind w:left="480" w:firstLine="480"/>
+        <w:rPr>
+          <w:szCs w:val="44"/>
+        </w:rPr>
+      </w:pPr>
+      <w:r>
+        <w:rPr>
+          <w:rFonts w:hint="eastAsia"/>
+          <w:szCs w:val="44"/>
+        </w:rPr>
+        <w:t>B</w:t>
+      </w:r>
+      <w:r>
+        <w:rPr>
+          <w:szCs w:val="44"/>
+        </w:rPr>
+        <w:t>ag of sift</w:t>
+      </w:r>
+      <w:r>
+        <w:rPr>
+          <w:rFonts w:hint="eastAsia"/>
+          <w:szCs w:val="44"/>
+        </w:rPr>
+        <w:t>相比於</w:t>
+      </w:r>
+      <w:r>
+        <w:rPr>
+          <w:rFonts w:hint="eastAsia"/>
+          <w:szCs w:val="44"/>
+        </w:rPr>
+        <w:t>t</w:t>
+      </w:r>
+      <w:r>
+        <w:rPr>
+          <w:szCs w:val="44"/>
+        </w:rPr>
+        <w:t>iny image</w:t>
+      </w:r>
+      <w:r>
+        <w:rPr>
+          <w:rFonts w:hint="eastAsia"/>
+          <w:szCs w:val="44"/>
+        </w:rPr>
+        <w:t>有較高的準確率。</w:t>
+      </w:r>
+      <w:r>
+        <w:rPr>
+          <w:rFonts w:hint="eastAsia"/>
+          <w:szCs w:val="44"/>
+        </w:rPr>
+        <w:t>只有</w:t>
+      </w:r>
+      <w:r>
+        <w:rPr>
+          <w:rFonts w:hint="eastAsia"/>
+          <w:szCs w:val="44"/>
+        </w:rPr>
+        <w:t>B</w:t>
+      </w:r>
+      <w:r>
+        <w:rPr>
+          <w:szCs w:val="44"/>
+        </w:rPr>
+        <w:t>ed</w:t>
+      </w:r>
+      <w:r>
+        <w:rPr>
+          <w:rFonts w:hint="eastAsia"/>
+          <w:szCs w:val="44"/>
+        </w:rPr>
+        <w:t>與</w:t>
+      </w:r>
+      <w:r>
+        <w:rPr>
+          <w:rFonts w:hint="eastAsia"/>
+          <w:szCs w:val="44"/>
+        </w:rPr>
+        <w:t>L</w:t>
+      </w:r>
+      <w:r>
+        <w:rPr>
+          <w:szCs w:val="44"/>
+        </w:rPr>
+        <w:t>iv</w:t>
+      </w:r>
+      <w:r>
+        <w:rPr>
+          <w:rFonts w:hint="eastAsia"/>
+          <w:szCs w:val="44"/>
+        </w:rPr>
+        <w:t>兩個類別的預測準確度相對較低，這兩</w:t>
+      </w:r>
+      <w:proofErr w:type="gramStart"/>
+      <w:r>
+        <w:rPr>
+          <w:rFonts w:hint="eastAsia"/>
+          <w:szCs w:val="44"/>
+        </w:rPr>
+        <w:t>個</w:t>
+      </w:r>
+      <w:proofErr w:type="gramEnd"/>
+      <w:r>
+        <w:rPr>
+          <w:rFonts w:hint="eastAsia"/>
+          <w:szCs w:val="44"/>
+        </w:rPr>
+        <w:t>類別有極大的機率預測為其它室內空間的類別</w:t>
+      </w:r>
+      <w:r>
+        <w:rPr>
+          <w:rFonts w:hint="eastAsia"/>
+          <w:szCs w:val="44"/>
+        </w:rPr>
+        <w:t>(</w:t>
+      </w:r>
+      <w:r>
+        <w:rPr>
+          <w:szCs w:val="44"/>
+        </w:rPr>
+        <w:t>Bed, liv, Off</w:t>
+      </w:r>
+      <w:r>
+        <w:rPr>
+          <w:rFonts w:hint="eastAsia"/>
+          <w:szCs w:val="44"/>
+        </w:rPr>
+        <w:t>)</w:t>
+      </w:r>
+      <w:r>
+        <w:rPr>
+          <w:rFonts w:hint="eastAsia"/>
+          <w:szCs w:val="44"/>
+        </w:rPr>
+        <w:t>，猜測可能的原因是這些類別的</w:t>
+      </w:r>
+      <w:r>
+        <w:rPr>
+          <w:rFonts w:hint="eastAsia"/>
+          <w:szCs w:val="44"/>
+        </w:rPr>
+        <w:t>s</w:t>
+      </w:r>
+      <w:r>
+        <w:rPr>
+          <w:szCs w:val="44"/>
+        </w:rPr>
+        <w:t>ift descriptor</w:t>
+      </w:r>
+      <w:r>
+        <w:rPr>
+          <w:rFonts w:hint="eastAsia"/>
+          <w:szCs w:val="44"/>
+        </w:rPr>
+        <w:t>都太相似，都有大量相似的方形特徵。</w:t>
+      </w:r>
+    </w:p>
+    <w:p>
+      <w:pPr>
+        <w:rPr>
+          <w:szCs w:val="44"/>
+        </w:rPr>
+      </w:pPr>
+    </w:p>
+    <w:p>
+      <w:pPr>
+        <w:rPr>
+          <w:szCs w:val="44"/>
+        </w:rPr>
+      </w:pPr>
+    </w:p>
+    <w:p>
+      <w:pPr>
+        <w:pStyle w:val="a5"/>
+        <w:numPr>
+          <w:ilvl w:val="0"/>
+          <w:numId w:val="1"/>
+        </w:numPr>
+        <w:ind w:leftChars="0"/>
+        <w:rPr>
+          <w:sz w:val="36"/>
+          <w:szCs w:val="44"/>
+        </w:rPr>
+      </w:pPr>
+      <w:r>
+        <w:rPr>
+          <w:sz w:val="36"/>
+          <w:szCs w:val="44"/>
+        </w:rPr>
+        <w:lastRenderedPageBreak/>
+        <w:t xml:space="preserve">Bag of sift </w:t>
+      </w:r>
+      <w:r>
+        <w:rPr>
+          <w:sz w:val="36"/>
+          <w:szCs w:val="44"/>
+        </w:rPr>
+        <w:t xml:space="preserve">parameters </w:t>
+      </w:r>
+      <w:r>
+        <w:rPr>
+          <w:sz w:val="36"/>
+          <w:szCs w:val="44"/>
+        </w:rPr>
+        <w:br/>
+      </w:r>
+      <w:r>
+        <w:rPr>
+          <w:sz w:val="36"/>
+          <w:szCs w:val="44"/>
+        </w:rPr>
+        <w:t>(Best one</w:t>
+      </w:r>
+      <w:r>
+        <w:rPr>
+          <w:rFonts w:hint="eastAsia"/>
+          <w:sz w:val="36"/>
+          <w:szCs w:val="44"/>
+        </w:rPr>
+        <w:t>,</w:t>
+      </w:r>
+      <w:r>
+        <w:rPr>
+          <w:sz w:val="36"/>
+          <w:szCs w:val="44"/>
+        </w:rPr>
+        <w:t xml:space="preserve"> which have 0.55 accuracy</w:t>
+      </w:r>
+      <w:r>
+        <w:rPr>
+          <w:sz w:val="36"/>
+          <w:szCs w:val="44"/>
+        </w:rPr>
+        <w:t>)</w:t>
+      </w:r>
+    </w:p>
+    <w:p>
+      <w:pPr>
+        <w:pStyle w:val="a5"/>
+        <w:numPr>
+          <w:ilvl w:val="0"/>
+          <w:numId w:val="9"/>
+        </w:numPr>
+        <w:ind w:leftChars="0"/>
+        <w:rPr>
+          <w:szCs w:val="44"/>
+        </w:rPr>
+      </w:pPr>
+      <w:r>
+        <w:rPr>
+          <w:szCs w:val="44"/>
+        </w:rPr>
+        <w:t>Constructing vocabulary</w:t>
+      </w:r>
+    </w:p>
+    <w:p>
+      <w:pPr>
+        <w:pStyle w:val="a5"/>
+        <w:numPr>
+          <w:ilvl w:val="1"/>
+          <w:numId w:val="9"/>
+        </w:numPr>
+        <w:ind w:leftChars="0"/>
+        <w:rPr>
+          <w:szCs w:val="44"/>
+        </w:rPr>
+      </w:pPr>
+      <w:r>
+        <w:rPr>
+          <w:szCs w:val="44"/>
+        </w:rPr>
+        <w:t xml:space="preserve">Number of sift descriptors sample from each image: </w:t>
+      </w:r>
+      <w:r>
+        <w:rPr>
+          <w:szCs w:val="44"/>
+        </w:rPr>
+        <w:t>250</w:t>
+      </w:r>
+    </w:p>
+    <w:p>
+      <w:pPr>
+        <w:pStyle w:val="a5"/>
+        <w:numPr>
+          <w:ilvl w:val="1"/>
+          <w:numId w:val="9"/>
+        </w:numPr>
+        <w:ind w:leftChars="0"/>
+        <w:rPr>
+          <w:szCs w:val="44"/>
+        </w:rPr>
+      </w:pPr>
+      <w:r>
+        <w:rPr>
+          <w:szCs w:val="44"/>
+        </w:rPr>
+        <w:t xml:space="preserve">Sift step: </w:t>
+      </w:r>
+      <w:r>
+        <w:rPr>
+          <w:szCs w:val="44"/>
+        </w:rPr>
+        <w:t>[10, 10]</w:t>
+      </w:r>
+    </w:p>
+    <w:p>
+      <w:pPr>
+        <w:pStyle w:val="a5"/>
+        <w:numPr>
+          <w:ilvl w:val="1"/>
+          <w:numId w:val="9"/>
+        </w:numPr>
+        <w:ind w:leftChars="0"/>
+        <w:rPr>
+          <w:szCs w:val="44"/>
+        </w:rPr>
+      </w:pPr>
+      <w:r>
+        <w:rPr>
+          <w:szCs w:val="44"/>
+        </w:rPr>
+        <w:t xml:space="preserve">Sift size: </w:t>
+      </w:r>
+      <w:r>
+        <w:rPr>
+          <w:szCs w:val="44"/>
+        </w:rPr>
+        <w:t>[3, 3]</w:t>
+      </w:r>
+    </w:p>
+    <w:p>
+      <w:pPr>
+        <w:pStyle w:val="a5"/>
+        <w:numPr>
+          <w:ilvl w:val="1"/>
+          <w:numId w:val="9"/>
+        </w:numPr>
+        <w:ind w:leftChars="0"/>
+        <w:rPr>
+          <w:szCs w:val="44"/>
+        </w:rPr>
+      </w:pPr>
+      <w:r>
+        <w:rPr>
+          <w:szCs w:val="44"/>
+        </w:rPr>
+        <w:t xml:space="preserve">Number of </w:t>
+      </w:r>
+      <w:proofErr w:type="gramStart"/>
+      <w:r>
+        <w:rPr>
+          <w:szCs w:val="44"/>
+        </w:rPr>
+        <w:t>vocabulary</w:t>
+      </w:r>
+      <w:proofErr w:type="gramEnd"/>
+      <w:r>
+        <w:rPr>
+          <w:szCs w:val="44"/>
+        </w:rPr>
+        <w:t xml:space="preserve">: </w:t>
+      </w:r>
+      <w:r>
+        <w:rPr>
+          <w:szCs w:val="44"/>
+        </w:rPr>
+        <w:t>600</w:t>
+      </w:r>
+    </w:p>
+    <w:p>
+      <w:pPr>
+        <w:pStyle w:val="a5"/>
+        <w:numPr>
+          <w:ilvl w:val="0"/>
+          <w:numId w:val="9"/>
+        </w:numPr>
+        <w:ind w:leftChars="0"/>
+        <w:rPr>
+          <w:szCs w:val="44"/>
+        </w:rPr>
+      </w:pPr>
+      <w:r>
+        <w:rPr>
+          <w:szCs w:val="44"/>
+        </w:rPr>
+        <w:t>Calculating histogram of each image</w:t>
+      </w:r>
+    </w:p>
+    <w:p>
+      <w:pPr>
+        <w:pStyle w:val="a5"/>
+        <w:numPr>
+          <w:ilvl w:val="1"/>
+          <w:numId w:val="9"/>
+        </w:numPr>
+        <w:ind w:leftChars="0"/>
+        <w:rPr>
+          <w:szCs w:val="44"/>
+        </w:rPr>
+      </w:pPr>
+      <w:r>
+        <w:rPr>
+          <w:szCs w:val="44"/>
+        </w:rPr>
+        <w:t xml:space="preserve">Number of sift descriptors sample from each image: </w:t>
+      </w:r>
+      <w:r>
+        <w:rPr>
+          <w:rFonts w:hint="eastAsia"/>
+          <w:szCs w:val="44"/>
+        </w:rPr>
+        <w:t>750</w:t>
+      </w:r>
+    </w:p>
+    <w:p>
+      <w:pPr>
+        <w:pStyle w:val="a5"/>
+        <w:numPr>
+          <w:ilvl w:val="1"/>
+          <w:numId w:val="9"/>
+        </w:numPr>
+        <w:ind w:leftChars="0"/>
+        <w:rPr>
+          <w:szCs w:val="44"/>
+        </w:rPr>
+      </w:pPr>
+      <w:r>
+        <w:rPr>
+          <w:szCs w:val="44"/>
+        </w:rPr>
+        <w:t xml:space="preserve">Sift step: </w:t>
+      </w:r>
+      <w:r>
+        <w:rPr>
+          <w:szCs w:val="44"/>
+        </w:rPr>
+        <w:t>[</w:t>
+      </w:r>
+      <w:r>
+        <w:rPr>
+          <w:rFonts w:hint="eastAsia"/>
+          <w:szCs w:val="44"/>
+        </w:rPr>
+        <w:t>3,</w:t>
+      </w:r>
+      <w:r>
+        <w:rPr>
+          <w:szCs w:val="44"/>
+        </w:rPr>
+        <w:t xml:space="preserve"> 3]</w:t>
+      </w:r>
+    </w:p>
+    <w:p>
+      <w:pPr>
+        <w:pStyle w:val="a5"/>
+        <w:numPr>
+          <w:ilvl w:val="1"/>
+          <w:numId w:val="9"/>
+        </w:numPr>
+        <w:ind w:leftChars="0"/>
+        <w:rPr>
+          <w:szCs w:val="44"/>
+        </w:rPr>
+      </w:pPr>
+      <w:r>
+        <w:rPr>
+          <w:szCs w:val="44"/>
+        </w:rPr>
+        <w:t xml:space="preserve">Sift size: </w:t>
+      </w:r>
+      <w:r>
+        <w:rPr>
+          <w:szCs w:val="44"/>
+        </w:rPr>
+        <w:t>[3, 3]</w:t>
+      </w:r>
+    </w:p>
+    <w:p>
+      <w:pPr>
+        <w:pStyle w:val="a5"/>
+        <w:numPr>
+          <w:ilvl w:val="0"/>
+          <w:numId w:val="9"/>
+        </w:numPr>
+        <w:ind w:leftChars="0"/>
+        <w:rPr>
+          <w:szCs w:val="44"/>
+        </w:rPr>
+      </w:pPr>
+      <w:r>
+        <w:rPr>
+          <w:rFonts w:hint="eastAsia"/>
+          <w:szCs w:val="44"/>
+        </w:rPr>
+        <w:t>K</w:t>
+      </w:r>
+      <w:r>
+        <w:rPr>
+          <w:szCs w:val="44"/>
+        </w:rPr>
+        <w:t>NN</w:t>
+      </w:r>
+    </w:p>
+    <w:p>
+      <w:pPr>
+        <w:pStyle w:val="a5"/>
+        <w:numPr>
+          <w:ilvl w:val="1"/>
+          <w:numId w:val="9"/>
+        </w:numPr>
+        <w:ind w:leftChars="0"/>
+        <w:rPr>
+          <w:szCs w:val="44"/>
+        </w:rPr>
+      </w:pPr>
+      <w:r>
+        <w:rPr>
+          <w:rFonts w:hint="eastAsia"/>
+          <w:szCs w:val="44"/>
+        </w:rPr>
+        <w:t>K</w:t>
+      </w:r>
+      <w:r>
+        <w:rPr>
+          <w:szCs w:val="44"/>
+        </w:rPr>
+        <w:t xml:space="preserve">: </w:t>
+      </w:r>
+      <w:r>
+        <w:rPr>
+          <w:szCs w:val="44"/>
+        </w:rPr>
+        <w:t>250</w:t>
+      </w:r>
+    </w:p>
+    <w:p>
+      <w:pPr>
+        <w:pStyle w:val="a5"/>
+        <w:numPr>
+          <w:ilvl w:val="0"/>
+          <w:numId w:val="1"/>
+        </w:numPr>
+        <w:ind w:leftChars="0"/>
+        <w:rPr>
+          <w:sz w:val="36"/>
+          <w:szCs w:val="44"/>
+        </w:rPr>
+      </w:pPr>
+      <w:r>
+        <w:rPr>
+          <w:rFonts w:hint="eastAsia"/>
+          <w:sz w:val="36"/>
+          <w:szCs w:val="44"/>
+        </w:rPr>
+        <w:t>Fi</w:t>
+      </w:r>
+      <w:r>
+        <w:rPr>
+          <w:sz w:val="36"/>
+          <w:szCs w:val="44"/>
+        </w:rPr>
+        <w:t>les</w:t>
+      </w:r>
+    </w:p>
+    <w:p>
+      <w:pPr>
+        <w:pStyle w:val="a5"/>
+        <w:numPr>
+          <w:ilvl w:val="0"/>
+          <w:numId w:val="4"/>
+        </w:numPr>
+        <w:ind w:leftChars="0"/>
+        <w:rPr>
+          <w:szCs w:val="44"/>
+        </w:rPr>
+      </w:pPr>
+      <w:r>
+        <w:rPr>
+          <w:szCs w:val="44"/>
+        </w:rPr>
+        <w:t>p1.py</w:t>
+      </w:r>
+    </w:p>
+    <w:p>
+      <w:pPr>
+        <w:pStyle w:val="a5"/>
+        <w:numPr>
+          <w:ilvl w:val="0"/>
+          <w:numId w:val="4"/>
+        </w:numPr>
+        <w:ind w:leftChars="0"/>
+        <w:rPr>
+          <w:szCs w:val="44"/>
+        </w:rPr>
+      </w:pPr>
+      <w:r>
+        <w:rPr>
+          <w:szCs w:val="44"/>
+        </w:rPr>
+        <w:t>get_tiny_images.py</w:t>
+      </w:r>
+    </w:p>
+    <w:p>
+      <w:pPr>
+        <w:pStyle w:val="a5"/>
+        <w:numPr>
+          <w:ilvl w:val="0"/>
+          <w:numId w:val="4"/>
+        </w:numPr>
+        <w:ind w:leftChars="0"/>
+        <w:rPr>
+          <w:szCs w:val="44"/>
+        </w:rPr>
+      </w:pPr>
+      <w:r>
+        <w:rPr>
+          <w:szCs w:val="44"/>
+        </w:rPr>
+        <w:t>build_vocabulary.py</w:t>
+      </w:r>
+    </w:p>
+    <w:p>
+      <w:pPr>
+        <w:pStyle w:val="a5"/>
+        <w:numPr>
+          <w:ilvl w:val="0"/>
+          <w:numId w:val="4"/>
+        </w:numPr>
+        <w:ind w:leftChars="0"/>
+        <w:rPr>
+          <w:szCs w:val="44"/>
+        </w:rPr>
+      </w:pPr>
+      <w:r>
+        <w:rPr>
+          <w:szCs w:val="44"/>
+        </w:rPr>
+        <w:t>get_bags_of_sifts.py</w:t>
+      </w:r>
+    </w:p>
+    <w:p>
+      <w:pPr>
+        <w:pStyle w:val="a5"/>
+        <w:numPr>
+          <w:ilvl w:val="0"/>
+          <w:numId w:val="4"/>
+        </w:numPr>
+        <w:ind w:leftChars="0"/>
+        <w:rPr>
+          <w:szCs w:val="44"/>
+        </w:rPr>
+      </w:pPr>
+      <w:r>
+        <w:rPr>
+          <w:szCs w:val="44"/>
+        </w:rPr>
+        <w:t>nearest_neighbor_classify.py</w:t>
+      </w:r>
+    </w:p>
+    <w:p>
+      <w:pPr>
+        <w:pStyle w:val="a5"/>
+        <w:numPr>
+          <w:ilvl w:val="0"/>
+          <w:numId w:val="4"/>
+        </w:numPr>
+        <w:ind w:leftChars="0"/>
+        <w:rPr>
+          <w:szCs w:val="44"/>
+        </w:rPr>
+      </w:pPr>
+      <w:proofErr w:type="spellStart"/>
+      <w:r>
+        <w:rPr>
+          <w:szCs w:val="44"/>
+        </w:rPr>
+        <w:t>vocab.pkl</w:t>
+      </w:r>
+      <w:proofErr w:type="spellEnd"/>
+    </w:p>
+    <w:p>
+      <w:pPr>
+        <w:pStyle w:val="a5"/>
+        <w:numPr>
+          <w:ilvl w:val="0"/>
+          <w:numId w:val="4"/>
+        </w:numPr>
+        <w:ind w:leftChars="0"/>
+        <w:rPr>
+          <w:szCs w:val="44"/>
+        </w:rPr>
+      </w:pPr>
+      <w:proofErr w:type="spellStart"/>
+      <w:r>
+        <w:rPr>
+          <w:szCs w:val="44"/>
+        </w:rPr>
+        <w:t>train_image_feats.pkl</w:t>
+      </w:r>
+      <w:proofErr w:type="spellEnd"/>
+    </w:p>
+    <w:p>
+      <w:pPr>
+        <w:pStyle w:val="a5"/>
+        <w:numPr>
+          <w:ilvl w:val="0"/>
+          <w:numId w:val="4"/>
+        </w:numPr>
+        <w:ind w:leftChars="0"/>
+        <w:rPr>
+          <w:szCs w:val="44"/>
+        </w:rPr>
+      </w:pPr>
+      <w:proofErr w:type="spellStart"/>
+      <w:r>
+        <w:rPr>
+          <w:szCs w:val="44"/>
+        </w:rPr>
+        <w:t>test_image_feats.pkl</w:t>
+      </w:r>
+      <w:proofErr w:type="spellEnd"/>
+    </w:p>
+    <w:p>
+      <w:pPr>
+        <w:ind w:left="480"/>
+        <w:rPr>
+          <w:szCs w:val="44"/>
+        </w:rPr>
+      </w:pPr>
+    </w:p>
+    <w:p>
+      <w:pPr>
+        <w:ind w:left="480"/>
+        <w:rPr>
+          <w:szCs w:val="44"/>
+        </w:rPr>
+      </w:pPr>
+    </w:p>
+    <w:p>
+      <w:pPr>
+        <w:ind w:left="480"/>
+        <w:rPr>
+          <w:szCs w:val="44"/>
+        </w:rPr>
+      </w:pPr>
+    </w:p>
+    <w:p>
+      <w:pPr>
+        <w:ind w:left="480"/>
+        <w:rPr>
+          <w:szCs w:val="44"/>
+        </w:rPr>
+      </w:pPr>
+    </w:p>
+    <w:p>
+      <w:pPr>
+        <w:pStyle w:val="1"/>
+      </w:pPr>
+      <w:r>
+        <w:t xml:space="preserve">Part 2 </w:t>
+      </w:r>
+    </w:p>
+    <w:p>
+      <w:pPr>
+        <w:pStyle w:val="a5"/>
+        <w:numPr>
+          <w:ilvl w:val="0"/>
+          <w:numId w:val="5"/>
+        </w:numPr>
+        <w:ind w:leftChars="0"/>
+        <w:rPr>
+          <w:sz w:val="36"/>
+          <w:szCs w:val="44"/>
+        </w:rPr>
+      </w:pPr>
+      <w:r>
+        <w:rPr>
+          <w:sz w:val="36"/>
+          <w:szCs w:val="44"/>
+        </w:rPr>
+        <w:t xml:space="preserve">Print the network architectures &amp; </w:t>
+      </w:r>
+      <w:r>
+        <w:rPr>
+          <w:sz w:val="36"/>
+          <w:szCs w:val="44"/>
+        </w:rPr>
+        <w:br/>
+      </w:r>
+      <w:r>
+        <w:rPr>
+          <w:sz w:val="36"/>
+          <w:szCs w:val="44"/>
+        </w:rPr>
+        <w:t>number of parameters of both</w:t>
+      </w:r>
+      <w:r>
+        <w:rPr>
+          <w:rFonts w:hint="eastAsia"/>
+          <w:sz w:val="36"/>
+          <w:szCs w:val="44"/>
+        </w:rPr>
+        <w:t xml:space="preserve"> m</w:t>
+      </w:r>
+      <w:r>
+        <w:rPr>
+          <w:sz w:val="36"/>
+          <w:szCs w:val="44"/>
+        </w:rPr>
+        <w:t>odels</w:t>
+      </w:r>
+    </w:p>
+    <w:p>
+      <w:pPr>
+        <w:pStyle w:val="a5"/>
+        <w:numPr>
+          <w:ilvl w:val="0"/>
+          <w:numId w:val="4"/>
+        </w:numPr>
+        <w:ind w:leftChars="0"/>
+        <w:rPr>
+          <w:szCs w:val="44"/>
+        </w:rPr>
+      </w:pPr>
+      <w:r>
+        <w:rPr>
+          <w:szCs w:val="44"/>
+        </w:rPr>
+        <w:t xml:space="preserve">Baseline model (LeNet-5): </w:t>
+      </w:r>
+    </w:p>
+    <w:p>
+      <w:pPr>
+        <w:pStyle w:val="a5"/>
+        <w:numPr>
           <w:ilvl w:val="1"/>
           <w:numId w:val="4"/>
         </w:numPr>
@@ -1724,27 +1908,8 @@
         <w:rPr>
           <w:szCs w:val="44"/>
         </w:rPr>
-        <w:t>Number of parameters</w:t>
-      </w:r>
-      <w:r>
-        <w:rPr>
-          <w:rFonts w:hint="eastAsia"/>
-          <w:szCs w:val="44"/>
-        </w:rPr>
-        <w:t>:</w:t>
-      </w:r>
-      <w:r>
-        <w:rPr>
-          <w:szCs w:val="44"/>
-        </w:rPr>
-        <w:t xml:space="preserve"> </w:t>
-      </w:r>
-      <w:r>
-        <w:rPr>
-          <w:rFonts w:hint="eastAsia"/>
-          <w:szCs w:val="44"/>
-        </w:rPr>
-        <w:t>61706</w:t>
+        <w:lastRenderedPageBreak/>
+        <w:t>Network architecture</w:t>
       </w:r>
       <w:r>
         <w:rPr>
@@ -1757,10 +1922,10 @@
           <w:noProof/>
         </w:rPr>
         <w:drawing>
-          <wp:inline distT="0" distB="0" distL="0" distR="0" wp14:anchorId="3B628D56" wp14:editId="45586471">
-            <wp:extent cx="4581525" cy="2033324"/>
-            <wp:effectExtent l="0" t="0" r="0" b="5080"/>
-            <wp:docPr id="3" name="圖片 3"/>
+          <wp:inline distT="0" distB="0" distL="0" distR="0" wp14:anchorId="3B32FAF8" wp14:editId="5121EFC6">
+            <wp:extent cx="5274310" cy="1012825"/>
+            <wp:effectExtent l="0" t="0" r="2540" b="0"/>
+            <wp:docPr id="1" name="圖片 1"/>
             <wp:cNvGraphicFramePr>
               <a:graphicFrameLocks xmlns:a="http://schemas.openxmlformats.org/drawingml/2006/main" noChangeAspect="1"/>
             </wp:cNvGraphicFramePr>
@@ -1780,7 +1945,7 @@
                   <pic:spPr>
                     <a:xfrm>
                       <a:off x="0" y="0"/>
-                      <a:ext cx="4601557" cy="2042214"/>
+                      <a:ext cx="5274310" cy="1012825"/>
                     </a:xfrm>
                     <a:prstGeom prst="rect">
                       <a:avLst/>
@@ -1797,39 +1962,6 @@
       <w:pPr>
         <w:pStyle w:val="a5"/>
         <w:numPr>
-          <w:ilvl w:val="0"/>
-          <w:numId w:val="4"/>
-        </w:numPr>
-        <w:ind w:leftChars="0"/>
-        <w:rPr>
-          <w:szCs w:val="44"/>
-        </w:rPr>
-      </w:pPr>
-      <w:r>
-        <w:rPr>
-          <w:szCs w:val="44"/>
-        </w:rPr>
-        <w:t>Improved model (</w:t>
-      </w:r>
-      <w:proofErr w:type="spellStart"/>
-      <w:r>
-        <w:rPr>
-          <w:szCs w:val="44"/>
-        </w:rPr>
-        <w:t>MyNet</w:t>
-      </w:r>
-      <w:proofErr w:type="spellEnd"/>
-      <w:r>
-        <w:rPr>
-          <w:szCs w:val="44"/>
-        </w:rPr>
-        <w:t xml:space="preserve">): </w:t>
-      </w:r>
-    </w:p>
-    <w:p>
-      <w:pPr>
-        <w:pStyle w:val="a5"/>
-        <w:numPr>
           <w:ilvl w:val="1"/>
           <w:numId w:val="4"/>
         </w:numPr>
@@ -1842,13 +1974,27 @@
         <w:rPr>
           <w:szCs w:val="44"/>
         </w:rPr>
-        <w:t xml:space="preserve">Network </w:t>
-      </w:r>
-      <w:r>
-        <w:rPr>
-          <w:szCs w:val="44"/>
-        </w:rPr>
-        <w:t>architecture</w:t>
+        <w:t>Number of parameters</w:t>
+      </w:r>
+      <w:r>
+        <w:rPr>
+          <w:rFonts w:hint="eastAsia"/>
+          <w:szCs w:val="44"/>
+        </w:rPr>
+        <w:t>:</w:t>
+      </w:r>
+      <w:r>
+        <w:rPr>
+          <w:szCs w:val="44"/>
+        </w:rPr>
+        <w:t xml:space="preserve"> </w:t>
+      </w:r>
+      <w:r>
+        <w:rPr>
+          <w:rFonts w:hint="eastAsia"/>
+          <w:szCs w:val="44"/>
+        </w:rPr>
+        <w:t>61706</w:t>
       </w:r>
       <w:r>
         <w:rPr>
@@ -1861,10 +2007,10 @@
           <w:noProof/>
         </w:rPr>
         <w:drawing>
-          <wp:inline distT="0" distB="0" distL="0" distR="0" wp14:anchorId="581FDE0D" wp14:editId="6FF532CF">
-            <wp:extent cx="5274310" cy="880110"/>
-            <wp:effectExtent l="0" t="0" r="2540" b="0"/>
-            <wp:docPr id="11" name="圖片 11"/>
+          <wp:inline distT="0" distB="0" distL="0" distR="0" wp14:anchorId="3B628D56" wp14:editId="45586471">
+            <wp:extent cx="4581525" cy="2033324"/>
+            <wp:effectExtent l="0" t="0" r="0" b="5080"/>
+            <wp:docPr id="3" name="圖片 3"/>
             <wp:cNvGraphicFramePr>
               <a:graphicFrameLocks xmlns:a="http://schemas.openxmlformats.org/drawingml/2006/main" noChangeAspect="1"/>
             </wp:cNvGraphicFramePr>
@@ -1884,7 +2030,7 @@
                   <pic:spPr>
                     <a:xfrm>
                       <a:off x="0" y="0"/>
-                      <a:ext cx="5274310" cy="880110"/>
+                      <a:ext cx="4601557" cy="2042214"/>
                     </a:xfrm>
                     <a:prstGeom prst="rect">
                       <a:avLst/>
@@ -1901,6 +2047,39 @@
       <w:pPr>
         <w:pStyle w:val="a5"/>
         <w:numPr>
+          <w:ilvl w:val="0"/>
+          <w:numId w:val="4"/>
+        </w:numPr>
+        <w:ind w:leftChars="0"/>
+        <w:rPr>
+          <w:szCs w:val="44"/>
+        </w:rPr>
+      </w:pPr>
+      <w:r>
+        <w:rPr>
+          <w:szCs w:val="44"/>
+        </w:rPr>
+        <w:t>Improved model (</w:t>
+      </w:r>
+      <w:proofErr w:type="spellStart"/>
+      <w:r>
+        <w:rPr>
+          <w:szCs w:val="44"/>
+        </w:rPr>
+        <w:t>MyNet</w:t>
+      </w:r>
+      <w:proofErr w:type="spellEnd"/>
+      <w:r>
+        <w:rPr>
+          <w:szCs w:val="44"/>
+        </w:rPr>
+        <w:t xml:space="preserve">): </w:t>
+      </w:r>
+    </w:p>
+    <w:p>
+      <w:pPr>
+        <w:pStyle w:val="a5"/>
+        <w:numPr>
           <w:ilvl w:val="1"/>
           <w:numId w:val="4"/>
         </w:numPr>
@@ -1913,13 +2092,7 @@
         <w:rPr>
           <w:szCs w:val="44"/>
         </w:rPr>
-        <w:t xml:space="preserve">Number of parameters </w:t>
-      </w:r>
-      <w:r>
-        <w:rPr>
-          <w:szCs w:val="44"/>
-        </w:rPr>
-        <w:t>431080</w:t>
+        <w:t>Network architecture</w:t>
       </w:r>
       <w:r>
         <w:rPr>
@@ -1931,12 +2104,11 @@
         <w:rPr>
           <w:noProof/>
         </w:rPr>
-        <w:lastRenderedPageBreak/>
         <w:drawing>
-          <wp:inline distT="0" distB="0" distL="0" distR="0" wp14:anchorId="73F68027" wp14:editId="529F4C9B">
-            <wp:extent cx="4991100" cy="2095500"/>
-            <wp:effectExtent l="0" t="0" r="0" b="0"/>
-            <wp:docPr id="12" name="圖片 12"/>
+          <wp:inline distT="0" distB="0" distL="0" distR="0" wp14:anchorId="581FDE0D" wp14:editId="6FF532CF">
+            <wp:extent cx="5274310" cy="880110"/>
+            <wp:effectExtent l="0" t="0" r="2540" b="0"/>
+            <wp:docPr id="11" name="圖片 11"/>
             <wp:cNvGraphicFramePr>
               <a:graphicFrameLocks xmlns:a="http://schemas.openxmlformats.org/drawingml/2006/main" noChangeAspect="1"/>
             </wp:cNvGraphicFramePr>
@@ -1956,6 +2128,77 @@
                   <pic:spPr>
                     <a:xfrm>
                       <a:off x="0" y="0"/>
+                      <a:ext cx="5274310" cy="880110"/>
+                    </a:xfrm>
+                    <a:prstGeom prst="rect">
+                      <a:avLst/>
+                    </a:prstGeom>
+                  </pic:spPr>
+                </pic:pic>
+              </a:graphicData>
+            </a:graphic>
+          </wp:inline>
+        </w:drawing>
+      </w:r>
+    </w:p>
+    <w:p>
+      <w:pPr>
+        <w:pStyle w:val="a5"/>
+        <w:numPr>
+          <w:ilvl w:val="1"/>
+          <w:numId w:val="4"/>
+        </w:numPr>
+        <w:ind w:leftChars="0"/>
+        <w:rPr>
+          <w:szCs w:val="44"/>
+        </w:rPr>
+      </w:pPr>
+      <w:r>
+        <w:rPr>
+          <w:szCs w:val="44"/>
+        </w:rPr>
+        <w:t xml:space="preserve">Number of parameters </w:t>
+      </w:r>
+      <w:r>
+        <w:rPr>
+          <w:szCs w:val="44"/>
+        </w:rPr>
+        <w:t>431080</w:t>
+      </w:r>
+      <w:r>
+        <w:rPr>
+          <w:szCs w:val="44"/>
+        </w:rPr>
+        <w:br/>
+      </w:r>
+      <w:r>
+        <w:rPr>
+          <w:noProof/>
+        </w:rPr>
+        <w:drawing>
+          <wp:inline distT="0" distB="0" distL="0" distR="0" wp14:anchorId="73F68027" wp14:editId="529F4C9B">
+            <wp:extent cx="4991100" cy="2095500"/>
+            <wp:effectExtent l="0" t="0" r="0" b="0"/>
+            <wp:docPr id="12" name="圖片 12"/>
+            <wp:cNvGraphicFramePr>
+              <a:graphicFrameLocks xmlns:a="http://schemas.openxmlformats.org/drawingml/2006/main" noChangeAspect="1"/>
+            </wp:cNvGraphicFramePr>
+            <a:graphic xmlns:a="http://schemas.openxmlformats.org/drawingml/2006/main">
+              <a:graphicData uri="http://schemas.openxmlformats.org/drawingml/2006/picture">
+                <pic:pic xmlns:pic="http://schemas.openxmlformats.org/drawingml/2006/picture">
+                  <pic:nvPicPr>
+                    <pic:cNvPr id="1" name=""/>
+                    <pic:cNvPicPr/>
+                  </pic:nvPicPr>
+                  <pic:blipFill>
+                    <a:blip r:embed="rId10"/>
+                    <a:stretch>
+                      <a:fillRect/>
+                    </a:stretch>
+                  </pic:blipFill>
+                  <pic:spPr>
+                    <a:xfrm>
+                      <a:off x="0" y="0"/>
                       <a:ext cx="4991100" cy="2095500"/>
                     </a:xfrm>
                     <a:prstGeom prst="rect">
@@ -2006,168 +2249,6 @@
     </w:p>
     <w:p>
       <w:pPr>
-        <w:rPr>
-          <w:szCs w:val="44"/>
-        </w:rPr>
-      </w:pPr>
-    </w:p>
-    <w:p>
-      <w:pPr>
-        <w:rPr>
-          <w:szCs w:val="44"/>
-        </w:rPr>
-      </w:pPr>
-    </w:p>
-    <w:p>
-      <w:pPr>
-        <w:rPr>
-          <w:szCs w:val="44"/>
-        </w:rPr>
-      </w:pPr>
-    </w:p>
-    <w:p>
-      <w:pPr>
-        <w:rPr>
-          <w:szCs w:val="44"/>
-        </w:rPr>
-      </w:pPr>
-    </w:p>
-    <w:p>
-      <w:pPr>
-        <w:rPr>
-          <w:szCs w:val="44"/>
-        </w:rPr>
-      </w:pPr>
-    </w:p>
-    <w:p>
-      <w:pPr>
-        <w:rPr>
-          <w:szCs w:val="44"/>
-        </w:rPr>
-      </w:pPr>
-    </w:p>
-    <w:p>
-      <w:pPr>
-        <w:rPr>
-          <w:szCs w:val="44"/>
-        </w:rPr>
-      </w:pPr>
-    </w:p>
-    <w:p>
-      <w:pPr>
-        <w:rPr>
-          <w:szCs w:val="44"/>
-        </w:rPr>
-      </w:pPr>
-    </w:p>
-    <w:p>
-      <w:pPr>
-        <w:rPr>
-          <w:szCs w:val="44"/>
-        </w:rPr>
-      </w:pPr>
-    </w:p>
-    <w:p>
-      <w:pPr>
-        <w:rPr>
-          <w:szCs w:val="44"/>
-        </w:rPr>
-      </w:pPr>
-    </w:p>
-    <w:p>
-      <w:pPr>
-        <w:rPr>
-          <w:szCs w:val="44"/>
-        </w:rPr>
-      </w:pPr>
-    </w:p>
-    <w:p>
-      <w:pPr>
-        <w:rPr>
-          <w:szCs w:val="44"/>
-        </w:rPr>
-      </w:pPr>
-    </w:p>
-    <w:p>
-      <w:pPr>
-        <w:rPr>
-          <w:szCs w:val="44"/>
-        </w:rPr>
-      </w:pPr>
-    </w:p>
-    <w:p>
-      <w:pPr>
-        <w:rPr>
-          <w:szCs w:val="44"/>
-        </w:rPr>
-      </w:pPr>
-    </w:p>
-    <w:p>
-      <w:pPr>
-        <w:rPr>
-          <w:szCs w:val="44"/>
-        </w:rPr>
-      </w:pPr>
-    </w:p>
-    <w:p>
-      <w:pPr>
-        <w:rPr>
-          <w:szCs w:val="44"/>
-        </w:rPr>
-      </w:pPr>
-    </w:p>
-    <w:p>
-      <w:pPr>
-        <w:rPr>
-          <w:szCs w:val="44"/>
-        </w:rPr>
-      </w:pPr>
-    </w:p>
-    <w:p>
-      <w:pPr>
-        <w:rPr>
-          <w:szCs w:val="44"/>
-        </w:rPr>
-      </w:pPr>
-    </w:p>
-    <w:p>
-      <w:pPr>
-        <w:rPr>
-          <w:szCs w:val="44"/>
-        </w:rPr>
-      </w:pPr>
-    </w:p>
-    <w:p>
-      <w:pPr>
-        <w:rPr>
-          <w:szCs w:val="44"/>
-        </w:rPr>
-      </w:pPr>
-    </w:p>
-    <w:p>
-      <w:pPr>
-        <w:rPr>
-          <w:szCs w:val="44"/>
-        </w:rPr>
-      </w:pPr>
-    </w:p>
-    <w:p>
-      <w:pPr>
-        <w:rPr>
-          <w:szCs w:val="44"/>
-        </w:rPr>
-      </w:pPr>
-    </w:p>
-    <w:p>
-      <w:pPr>
-        <w:rPr>
-          <w:rFonts w:hint="eastAsia"/>
-          <w:szCs w:val="44"/>
-        </w:rPr>
-      </w:pPr>
-    </w:p>
-    <w:p>
-      <w:pPr>
         <w:pStyle w:val="a5"/>
         <w:numPr>
           <w:ilvl w:val="0"/>
@@ -2179,6 +2260,8 @@
           <w:szCs w:val="44"/>
         </w:rPr>
       </w:pPr>
+      <w:bookmarkStart w:id="0" w:name="_GoBack"/>
+      <w:bookmarkEnd w:id="0"/>
       <w:r>
         <w:rPr>
           <w:sz w:val="36"/>
@@ -2310,7 +2393,6 @@
         <w:ind w:leftChars="0" w:left="960"/>
         <w:jc w:val="center"/>
         <w:rPr>
-          <w:rFonts w:hint="eastAsia"/>
           <w:szCs w:val="44"/>
         </w:rPr>
       </w:pPr>
@@ -2334,7 +2416,7 @@
                     <pic:cNvPicPr/>
                   </pic:nvPicPr>
                   <pic:blipFill>
-                    <a:blip r:embed="rId10"/>
+                    <a:blip r:embed="rId11"/>
                     <a:stretch>
                       <a:fillRect/>
                     </a:stretch>
@@ -2427,7 +2509,7 @@
                     <pic:cNvPicPr/>
                   </pic:nvPicPr>
                   <pic:blipFill>
-                    <a:blip r:embed="rId11"/>
+                    <a:blip r:embed="rId12"/>
                     <a:stretch>
                       <a:fillRect/>
                     </a:stretch>
@@ -2503,7 +2585,6 @@
         <w:ind w:left="960"/>
         <w:jc w:val="center"/>
         <w:rPr>
-          <w:rFonts w:hint="eastAsia"/>
           <w:szCs w:val="44"/>
         </w:rPr>
       </w:pPr>
@@ -2540,7 +2621,6 @@
         <w:ind w:left="960"/>
         <w:jc w:val="center"/>
         <w:rPr>
-          <w:rFonts w:hint="eastAsia"/>
           <w:szCs w:val="44"/>
         </w:rPr>
       </w:pPr>
@@ -2564,7 +2644,7 @@
                     <pic:cNvPicPr/>
                   </pic:nvPicPr>
                   <pic:blipFill>
-                    <a:blip r:embed="rId12"/>
+                    <a:blip r:embed="rId13"/>
                     <a:stretch>
                       <a:fillRect/>
                     </a:stretch>
@@ -2644,7 +2724,7 @@
                     <pic:cNvPicPr/>
                   </pic:nvPicPr>
                   <pic:blipFill>
-                    <a:blip r:embed="rId13"/>
+                    <a:blip r:embed="rId14"/>
                     <a:stretch>
                       <a:fillRect/>
                     </a:stretch>
@@ -2745,7 +2825,6 @@
     <w:p>
       <w:pPr>
         <w:rPr>
-          <w:rFonts w:hint="eastAsia"/>
           <w:szCs w:val="44"/>
         </w:rPr>
       </w:pPr>
@@ -2832,7 +2911,7 @@
                     <pic:cNvPicPr/>
                   </pic:nvPicPr>
                   <pic:blipFill>
-                    <a:blip r:embed="rId14"/>
+                    <a:blip r:embed="rId15"/>
                     <a:stretch>
                       <a:fillRect/>
                     </a:stretch>
@@ -2925,7 +3004,7 @@
                     <pic:cNvPicPr/>
                   </pic:nvPicPr>
                   <pic:blipFill>
-                    <a:blip r:embed="rId15"/>
+                    <a:blip r:embed="rId16"/>
                     <a:stretch>
                       <a:fillRect/>
                     </a:stretch>
@@ -3019,7 +3098,6 @@
         <w:ind w:left="960"/>
         <w:jc w:val="center"/>
         <w:rPr>
-          <w:rFonts w:hint="eastAsia"/>
           <w:szCs w:val="44"/>
         </w:rPr>
       </w:pPr>
@@ -3079,7 +3157,7 @@
                     <pic:cNvPicPr/>
                   </pic:nvPicPr>
                   <pic:blipFill>
-                    <a:blip r:embed="rId16"/>
+                    <a:blip r:embed="rId17"/>
                     <a:stretch>
                       <a:fillRect/>
                     </a:stretch>
@@ -3159,7 +3237,7 @@
                     <pic:cNvPicPr/>
                   </pic:nvPicPr>
                   <pic:blipFill>
-                    <a:blip r:embed="rId17"/>
+                    <a:blip r:embed="rId18"/>
                     <a:stretch>
                       <a:fillRect/>
                     </a:stretch>
@@ -3245,7 +3323,6 @@
       <w:pPr>
         <w:ind w:left="960"/>
         <w:rPr>
-          <w:rFonts w:hint="eastAsia"/>
           <w:szCs w:val="44"/>
         </w:rPr>
       </w:pPr>
@@ -3533,13 +3610,7 @@
         <w:t>。</w:t>
       </w:r>
     </w:p>
-    <w:p>
-      <w:pPr>
-        <w:rPr>
-          <w:rFonts w:hint="eastAsia"/>
-        </w:rPr>
-      </w:pPr>
-    </w:p>
+    <w:p/>
     <w:p/>
     <w:p/>
     <w:p>
@@ -3649,9 +3720,6 @@
           <w:numId w:val="4"/>
         </w:numPr>
         <w:ind w:leftChars="0"/>
-        <w:rPr>
-          <w:rFonts w:hint="eastAsia"/>
-        </w:rPr>
       </w:pPr>
       <w:proofErr w:type="spellStart"/>
       <w:r>
@@ -3668,13 +3736,7 @@
         <w:t xml:space="preserve">: improved model </w:t>
       </w:r>
     </w:p>
-    <w:p>
-      <w:pPr>
-        <w:rPr>
-          <w:rFonts w:hint="eastAsia"/>
-        </w:rPr>
-      </w:pPr>
-    </w:p>
+    <w:p/>
     <w:sectPr>
       <w:pgSz w:w="11906" w:h="16838"/>
       <w:pgMar w:top="1440" w:right="1800" w:bottom="1440" w:left="1800" w:header="851" w:footer="992" w:gutter="0"/>

</xml_diff>